<commit_message>
updated downloadable resumes to match online one
</commit_message>
<xml_diff>
--- a/cv/PaulHylandResume.docx
+++ b/cv/PaulHylandResume.docx
@@ -74,19 +74,24 @@
           <w:lang w:eastAsia="ko-KR"/>
         </w:rPr>
       </w:pPr>
-      <w:r>
-        <w:fldChar w:fldCharType="begin"/>
-      </w:r>
-      <w:r>
-        <w:instrText xml:space="preserve"> HYPERLINK "mailto:paul@paulhyland.com" </w:instrText>
-      </w:r>
-      <w:r>
-        <w:fldChar w:fldCharType="separate"/>
-      </w:r>
-      <w:r>
-        <w:rPr>
-          <w:rStyle w:val="Hyperlink"/>
-          <w:rFonts w:ascii="Tahoma" w:eastAsia="Times New Roman" w:hAnsi="Tahoma" w:cs="Tahoma"/>
+      <w:hyperlink r:id="rId5" w:history="1">
+        <w:r>
+          <w:rPr>
+            <w:rStyle w:val="Hyperlink"/>
+            <w:rFonts w:ascii="Tahoma" w:eastAsia="Times New Roman" w:hAnsi="Tahoma" w:cs="Tahoma"/>
+            <w:b/>
+            <w:bCs/>
+            <w:iCs/>
+            <w:sz w:val="20"/>
+            <w:szCs w:val="20"/>
+            <w:lang w:eastAsia="ko-KR"/>
+          </w:rPr>
+          <w:t>paul@paulhyland.com</w:t>
+        </w:r>
+      </w:hyperlink>
+      <w:r>
+        <w:rPr>
+          <w:rFonts w:ascii="Tahoma" w:hAnsi="Tahoma" w:cs="Tahoma"/>
           <w:b/>
           <w:bCs/>
           <w:iCs/>
@@ -94,12 +99,11 @@
           <w:szCs w:val="20"/>
           <w:lang w:eastAsia="ko-KR"/>
         </w:rPr>
-        <w:t>paul@paulhyland.com</w:t>
-      </w:r>
-      <w:r>
-        <w:rPr>
-          <w:rStyle w:val="Hyperlink"/>
-          <w:rFonts w:ascii="Tahoma" w:eastAsia="Times New Roman" w:hAnsi="Tahoma" w:cs="Tahoma"/>
+        <w:tab/>
+      </w:r>
+      <w:r>
+        <w:rPr>
+          <w:rFonts w:ascii="Tahoma" w:hAnsi="Tahoma" w:cs="Tahoma"/>
           <w:b/>
           <w:bCs/>
           <w:iCs/>
@@ -107,35 +111,9 @@
           <w:szCs w:val="20"/>
           <w:lang w:eastAsia="ko-KR"/>
         </w:rPr>
-        <w:fldChar w:fldCharType="end"/>
-      </w:r>
-      <w:r>
-        <w:rPr>
-          <w:rFonts w:ascii="Tahoma" w:hAnsi="Tahoma" w:cs="Tahoma"/>
-          <w:b/>
-          <w:bCs/>
-          <w:iCs/>
-          <w:sz w:val="20"/>
-          <w:szCs w:val="20"/>
-          <w:lang w:eastAsia="ko-KR"/>
-        </w:rPr>
         <w:tab/>
       </w:r>
-      <w:bookmarkStart w:id="0" w:name="_GoBack"/>
-      <w:bookmarkEnd w:id="0"/>
-      <w:r>
-        <w:rPr>
-          <w:rFonts w:ascii="Tahoma" w:hAnsi="Tahoma" w:cs="Tahoma"/>
-          <w:b/>
-          <w:bCs/>
-          <w:iCs/>
-          <w:sz w:val="20"/>
-          <w:szCs w:val="20"/>
-          <w:lang w:eastAsia="ko-KR"/>
-        </w:rPr>
-        <w:tab/>
-      </w:r>
-      <w:hyperlink r:id="rId5" w:history="1">
+      <w:hyperlink r:id="rId6" w:history="1">
         <w:r>
           <w:rPr>
             <w:rStyle w:val="Hyperlink"/>
@@ -936,7 +914,7 @@
         </w:rPr>
         <w:t xml:space="preserve"> </w:t>
       </w:r>
-      <w:hyperlink r:id="rId6" w:history="1">
+      <w:hyperlink r:id="rId7" w:history="1">
         <w:r>
           <w:rPr>
             <w:rStyle w:val="Hyperlink"/>
@@ -1470,7 +1448,7 @@
         </w:rPr>
         <w:tab/>
       </w:r>
-      <w:hyperlink r:id="rId7" w:history="1">
+      <w:hyperlink r:id="rId8" w:history="1">
         <w:r>
           <w:rPr>
             <w:rStyle w:val="Hyperlink"/>
@@ -1571,7 +1549,7 @@
         </w:rPr>
         <w:t xml:space="preserve">, </w:t>
       </w:r>
-      <w:hyperlink r:id="rId8" w:history="1">
+      <w:hyperlink r:id="rId9" w:history="1">
         <w:r>
           <w:rPr>
             <w:rStyle w:val="Hyperlink"/>
@@ -1821,7 +1799,7 @@
           <w:szCs w:val="21"/>
         </w:rPr>
       </w:pPr>
-      <w:hyperlink r:id="rId9" w:history="1">
+      <w:hyperlink r:id="rId10" w:history="1">
         <w:r>
           <w:rPr>
             <w:rStyle w:val="Hyperlink"/>
@@ -1880,7 +1858,7 @@
           <w:sz w:val="21"/>
         </w:rPr>
       </w:pPr>
-      <w:hyperlink r:id="rId10" w:history="1">
+      <w:hyperlink r:id="rId11" w:history="1">
         <w:r>
           <w:rPr>
             <w:rStyle w:val="Hyperlink"/>
@@ -1942,7 +1920,7 @@
           <w:szCs w:val="21"/>
         </w:rPr>
       </w:pPr>
-      <w:hyperlink r:id="rId11" w:history="1">
+      <w:hyperlink r:id="rId12" w:history="1">
         <w:r>
           <w:rPr>
             <w:rStyle w:val="Hyperlink"/>
@@ -2001,7 +1979,7 @@
           <w:szCs w:val="21"/>
         </w:rPr>
       </w:pPr>
-      <w:hyperlink r:id="rId12" w:history="1">
+      <w:hyperlink r:id="rId13" w:history="1">
         <w:r>
           <w:rPr>
             <w:rStyle w:val="Hyperlink"/>
@@ -2351,7 +2329,7 @@
         </w:rPr>
         <w:t xml:space="preserve"> </w:t>
       </w:r>
-      <w:hyperlink r:id="rId13" w:history="1">
+      <w:hyperlink r:id="rId14" w:history="1">
         <w:r>
           <w:rPr>
             <w:rStyle w:val="Hyperlink"/>
@@ -2402,7 +2380,7 @@
         </w:rPr>
         <w:t xml:space="preserve">Board of Directors, </w:t>
       </w:r>
-      <w:hyperlink r:id="rId14" w:history="1">
+      <w:hyperlink r:id="rId15" w:history="1">
         <w:r>
           <w:rPr>
             <w:rStyle w:val="Hyperlink"/>
@@ -2469,7 +2447,7 @@
         </w:rPr>
         <w:t xml:space="preserve">Tech Director, Video Camera Operator, </w:t>
       </w:r>
-      <w:hyperlink r:id="rId15" w:history="1">
+      <w:hyperlink r:id="rId16" w:history="1">
         <w:r>
           <w:rPr>
             <w:rStyle w:val="Hyperlink"/>
@@ -2520,7 +2498,7 @@
         </w:rPr>
         <w:t xml:space="preserve">, </w:t>
       </w:r>
-      <w:hyperlink r:id="rId16" w:history="1">
+      <w:hyperlink r:id="rId17" w:history="1">
         <w:r>
           <w:rPr>
             <w:rStyle w:val="Hyperlink"/>
@@ -2595,7 +2573,7 @@
         </w:rPr>
         <w:t xml:space="preserve">Tech Director, Organizing Committee, </w:t>
       </w:r>
-      <w:hyperlink r:id="rId17" w:history="1">
+      <w:hyperlink r:id="rId18" w:history="1">
         <w:r>
           <w:rPr>
             <w:rStyle w:val="Hyperlink"/>
@@ -2638,7 +2616,7 @@
         </w:rPr>
         <w:t xml:space="preserve">Board of Directors, </w:t>
       </w:r>
-      <w:hyperlink r:id="rId18" w:history="1">
+      <w:hyperlink r:id="rId19" w:history="1">
         <w:r>
           <w:rPr>
             <w:rStyle w:val="Hyperlink"/>
@@ -2697,7 +2675,7 @@
         </w:rPr>
         <w:t xml:space="preserve">irectors, </w:t>
       </w:r>
-      <w:hyperlink r:id="rId19" w:history="1">
+      <w:hyperlink r:id="rId20" w:history="1">
         <w:r>
           <w:rPr>
             <w:rStyle w:val="Hyperlink"/>
@@ -2769,797 +2747,6 @@
         </w:rPr>
         <w:br w:type="page"/>
       </w:r>
-      <w:r>
-        <w:rPr>
-          <w:rFonts w:ascii="Tahoma" w:hAnsi="Tahoma" w:cs="Tahoma"/>
-          <w:b/>
-          <w:smallCaps/>
-          <w:sz w:val="28"/>
-          <w:szCs w:val="28"/>
-          <w:lang w:eastAsia="ko-KR"/>
-        </w:rPr>
-        <w:lastRenderedPageBreak/>
-        <w:t>Paul Hyland</w:t>
-      </w:r>
-      <w:r>
-        <w:rPr>
-          <w:rFonts w:ascii="Tahoma" w:hAnsi="Tahoma" w:cs="Tahoma"/>
-          <w:b/>
-          <w:smallCaps/>
-        </w:rPr>
-        <w:tab/>
-      </w:r>
-      <w:hyperlink r:id="rId20" w:history="1">
-        <w:r>
-          <w:rPr>
-            <w:rStyle w:val="Hyperlink"/>
-            <w:rFonts w:ascii="Tahoma" w:eastAsia="Times New Roman" w:hAnsi="Tahoma" w:cs="Tahoma"/>
-            <w:b/>
-            <w:bCs/>
-            <w:iCs/>
-            <w:sz w:val="20"/>
-            <w:szCs w:val="20"/>
-            <w:lang w:eastAsia="ko-KR"/>
-          </w:rPr>
-          <w:t>paul@paulhyland.com</w:t>
-        </w:r>
-      </w:hyperlink>
-      <w:r>
-        <w:rPr>
-          <w:rFonts w:ascii="Tahoma" w:hAnsi="Tahoma" w:cs="Tahoma"/>
-          <w:b/>
-          <w:smallCaps/>
-        </w:rPr>
-        <w:tab/>
-      </w:r>
-      <w:r>
-        <w:rPr>
-          <w:rFonts w:ascii="Tahoma" w:hAnsi="Tahoma" w:cs="Tahoma"/>
-          <w:b/>
-          <w:smallCaps/>
-          <w:sz w:val="28"/>
-          <w:szCs w:val="28"/>
-        </w:rPr>
-        <w:t>Page Three</w:t>
-      </w:r>
-    </w:p>
-    <w:p>
-      <w:pPr>
-        <w:jc w:val="center"/>
-        <w:rPr>
-          <w:rFonts w:ascii="Tahoma" w:hAnsi="Tahoma" w:cs="Tahoma"/>
-          <w:b/>
-          <w:smallCaps/>
-          <w:sz w:val="28"/>
-          <w:szCs w:val="21"/>
-        </w:rPr>
-      </w:pPr>
-    </w:p>
-    <w:p>
-      <w:pPr>
-        <w:jc w:val="center"/>
-        <w:rPr>
-          <w:rFonts w:ascii="Tahoma" w:hAnsi="Tahoma" w:cs="Tahoma"/>
-          <w:b/>
-          <w:smallCaps/>
-          <w:sz w:val="28"/>
-          <w:szCs w:val="21"/>
-        </w:rPr>
-      </w:pPr>
-      <w:r>
-        <w:rPr>
-          <w:rFonts w:ascii="Tahoma" w:hAnsi="Tahoma" w:cs="Tahoma"/>
-          <w:b/>
-          <w:smallCaps/>
-          <w:sz w:val="28"/>
-          <w:szCs w:val="21"/>
-        </w:rPr>
-        <w:t>Speaking and Writing</w:t>
-      </w:r>
-    </w:p>
-    <w:p/>
-    <w:p>
-      <w:pPr>
-        <w:pStyle w:val="NormalWeb"/>
-        <w:spacing w:before="120" w:beforeAutospacing="0" w:after="0" w:afterAutospacing="0"/>
-        <w:rPr>
-          <w:rFonts w:ascii="Tahoma" w:hAnsi="Tahoma"/>
-          <w:color w:val="000000"/>
-          <w:sz w:val="20"/>
-        </w:rPr>
-      </w:pPr>
-      <w:r>
-        <w:rPr>
-          <w:rFonts w:ascii="Tahoma" w:hAnsi="Tahoma"/>
-          <w:b/>
-          <w:color w:val="000000"/>
-          <w:sz w:val="20"/>
-        </w:rPr>
-        <w:t xml:space="preserve">Crowdsourcing Week Summit DC, </w:t>
-      </w:r>
-      <w:r>
-        <w:rPr>
-          <w:rFonts w:ascii="Tahoma" w:hAnsi="Tahoma"/>
-          <w:color w:val="000000"/>
-          <w:sz w:val="20"/>
-        </w:rPr>
-        <w:t>Moderator, panel on Artificial &amp; Human Intelligence, Washington, DC 2017.</w:t>
-      </w:r>
-    </w:p>
-    <w:p>
-      <w:pPr>
-        <w:pStyle w:val="NormalWeb"/>
-        <w:spacing w:before="120" w:beforeAutospacing="0" w:after="0" w:afterAutospacing="0"/>
-        <w:rPr>
-          <w:rFonts w:ascii="Tahoma" w:hAnsi="Tahoma"/>
-          <w:color w:val="000000"/>
-          <w:sz w:val="20"/>
-        </w:rPr>
-      </w:pPr>
-      <w:r>
-        <w:rPr>
-          <w:rFonts w:ascii="Tahoma" w:hAnsi="Tahoma"/>
-          <w:b/>
-          <w:color w:val="000000"/>
-          <w:sz w:val="20"/>
-        </w:rPr>
-        <w:t xml:space="preserve">USACM Intellectual Property Committee Chair, </w:t>
-      </w:r>
-      <w:r>
-        <w:rPr>
-          <w:rFonts w:ascii="Tahoma" w:hAnsi="Tahoma"/>
-          <w:color w:val="000000"/>
-          <w:sz w:val="20"/>
-        </w:rPr>
-        <w:t>managed drafting, editing, approval of letters/comments: DMCA 1201 Exemption process; SOPA, PIPA, COICA bills; and the USPTO Software Partnership, 2010-2016.</w:t>
-      </w:r>
-    </w:p>
-    <w:p>
-      <w:pPr>
-        <w:pStyle w:val="NormalWeb"/>
-        <w:spacing w:before="120" w:beforeAutospacing="0" w:after="0" w:afterAutospacing="0"/>
-        <w:rPr>
-          <w:rFonts w:ascii="Tahoma" w:hAnsi="Tahoma"/>
-          <w:color w:val="000000"/>
-          <w:sz w:val="20"/>
-        </w:rPr>
-      </w:pPr>
-      <w:r>
-        <w:rPr>
-          <w:rFonts w:ascii="Tahoma" w:hAnsi="Tahoma"/>
-          <w:b/>
-          <w:color w:val="000000"/>
-          <w:sz w:val="20"/>
-        </w:rPr>
-        <w:t xml:space="preserve">Digital Strategy Innovation Summit, </w:t>
-      </w:r>
-      <w:r>
-        <w:rPr>
-          <w:rFonts w:ascii="Tahoma" w:hAnsi="Tahoma"/>
-          <w:color w:val="000000"/>
-          <w:sz w:val="20"/>
-        </w:rPr>
-        <w:t>Speaker on media innovation, San Francisco, CA, 2012.</w:t>
-      </w:r>
-    </w:p>
-    <w:p>
-      <w:pPr>
-        <w:pStyle w:val="NormalWeb"/>
-        <w:spacing w:before="120" w:beforeAutospacing="0" w:after="120" w:afterAutospacing="0"/>
-        <w:rPr>
-          <w:rFonts w:ascii="Tahoma" w:hAnsi="Tahoma"/>
-          <w:color w:val="000000"/>
-          <w:sz w:val="20"/>
-        </w:rPr>
-      </w:pPr>
-      <w:proofErr w:type="spellStart"/>
-      <w:r>
-        <w:rPr>
-          <w:rFonts w:ascii="Tahoma" w:hAnsi="Tahoma"/>
-          <w:b/>
-          <w:color w:val="000000"/>
-          <w:sz w:val="20"/>
-        </w:rPr>
-        <w:t>ArtoMatic</w:t>
-      </w:r>
-      <w:proofErr w:type="spellEnd"/>
-      <w:r>
-        <w:rPr>
-          <w:rFonts w:ascii="Tahoma" w:hAnsi="Tahoma"/>
-          <w:b/>
-          <w:color w:val="000000"/>
-          <w:sz w:val="20"/>
-        </w:rPr>
-        <w:t xml:space="preserve"> 2012</w:t>
-      </w:r>
-      <w:r>
-        <w:rPr>
-          <w:rFonts w:ascii="Tahoma" w:hAnsi="Tahoma"/>
-          <w:color w:val="000000"/>
-          <w:sz w:val="20"/>
-        </w:rPr>
-        <w:t>, panel on local music, digital rights, web music services, tools for success.</w:t>
-      </w:r>
-    </w:p>
-    <w:p>
-      <w:pPr>
-        <w:pStyle w:val="NormalWeb"/>
-        <w:spacing w:before="120" w:beforeAutospacing="0" w:after="0" w:afterAutospacing="0"/>
-        <w:rPr>
-          <w:rFonts w:ascii="Tahoma" w:hAnsi="Tahoma"/>
-          <w:color w:val="000000"/>
-          <w:sz w:val="20"/>
-        </w:rPr>
-      </w:pPr>
-      <w:r>
-        <w:rPr>
-          <w:rFonts w:ascii="Tahoma" w:hAnsi="Tahoma"/>
-          <w:b/>
-          <w:color w:val="000000"/>
-          <w:sz w:val="20"/>
-        </w:rPr>
-        <w:t xml:space="preserve">Knight Commission on the Information Needs of Communities in a Democracy, </w:t>
-      </w:r>
-      <w:r>
-        <w:rPr>
-          <w:rFonts w:ascii="Tahoma" w:hAnsi="Tahoma"/>
-          <w:color w:val="000000"/>
-          <w:sz w:val="20"/>
-        </w:rPr>
-        <w:t>informal adviser, helped edit initial report, 2010.</w:t>
-      </w:r>
-    </w:p>
-    <w:p>
-      <w:pPr>
-        <w:spacing w:before="120" w:after="120"/>
-        <w:rPr>
-          <w:rFonts w:ascii="Tahoma" w:hAnsi="Tahoma"/>
-        </w:rPr>
-      </w:pPr>
-      <w:r>
-        <w:rPr>
-          <w:rFonts w:ascii="Tahoma" w:hAnsi="Tahoma"/>
-          <w:b/>
-        </w:rPr>
-        <w:t xml:space="preserve">Digital Education – </w:t>
-      </w:r>
-      <w:r>
-        <w:rPr>
-          <w:rFonts w:ascii="Tahoma" w:hAnsi="Tahoma"/>
-        </w:rPr>
-        <w:t>Several blog posts on broadband, privacy, and open source, 2009-2010.</w:t>
-      </w:r>
-    </w:p>
-    <w:p>
-      <w:pPr>
-        <w:spacing w:before="120" w:after="120"/>
-        <w:rPr>
-          <w:rFonts w:ascii="Tahoma" w:hAnsi="Tahoma"/>
-        </w:rPr>
-      </w:pPr>
-      <w:r>
-        <w:rPr>
-          <w:rFonts w:ascii="Tahoma" w:hAnsi="Tahoma"/>
-          <w:b/>
-        </w:rPr>
-        <w:t>Community Best Practices,</w:t>
-      </w:r>
-      <w:r>
-        <w:rPr>
-          <w:rFonts w:ascii="Tahoma" w:hAnsi="Tahoma"/>
-        </w:rPr>
-        <w:t xml:space="preserve"> panelist, Pluck Socialize conference, Austin, TX, 2009.</w:t>
-      </w:r>
-    </w:p>
-    <w:p>
-      <w:pPr>
-        <w:spacing w:before="120" w:after="100"/>
-        <w:rPr>
-          <w:rFonts w:ascii="Tahoma" w:hAnsi="Tahoma"/>
-        </w:rPr>
-      </w:pPr>
-      <w:r>
-        <w:rPr>
-          <w:rFonts w:ascii="Tahoma" w:hAnsi="Tahoma"/>
-          <w:b/>
-        </w:rPr>
-        <w:t xml:space="preserve">Online Marketing Summit Regional Tour, </w:t>
-      </w:r>
-      <w:r>
-        <w:rPr>
-          <w:rFonts w:ascii="Tahoma" w:hAnsi="Tahoma"/>
-        </w:rPr>
-        <w:t>panelist –Arlington, VA 2009, New Jersey, Boston 2008.</w:t>
-      </w:r>
-    </w:p>
-    <w:p>
-      <w:pPr>
-        <w:spacing w:before="120" w:after="100"/>
-        <w:rPr>
-          <w:rFonts w:ascii="Tahoma" w:hAnsi="Tahoma"/>
-        </w:rPr>
-      </w:pPr>
-      <w:r>
-        <w:rPr>
-          <w:rFonts w:ascii="Tahoma" w:hAnsi="Tahoma"/>
-          <w:b/>
-        </w:rPr>
-        <w:t xml:space="preserve">Engaging Your Community in a Web 2.0 World, </w:t>
-      </w:r>
-      <w:r>
-        <w:rPr>
-          <w:rFonts w:ascii="Tahoma" w:hAnsi="Tahoma"/>
-        </w:rPr>
-        <w:t>panelist at ABM Digital Velocity conference, 2008.</w:t>
-      </w:r>
-    </w:p>
-    <w:p>
-      <w:pPr>
-        <w:spacing w:before="120" w:after="100"/>
-        <w:rPr>
-          <w:rFonts w:ascii="Tahoma" w:hAnsi="Tahoma"/>
-        </w:rPr>
-      </w:pPr>
-      <w:r>
-        <w:rPr>
-          <w:rFonts w:ascii="Tahoma" w:hAnsi="Tahoma"/>
-          <w:b/>
-        </w:rPr>
-        <w:t>“Protecting Data is Paramount,”</w:t>
-      </w:r>
-      <w:r>
-        <w:rPr>
-          <w:rFonts w:ascii="Tahoma" w:hAnsi="Tahoma"/>
-        </w:rPr>
-        <w:t xml:space="preserve"> article in </w:t>
-      </w:r>
-      <w:r>
-        <w:rPr>
-          <w:rFonts w:ascii="Tahoma" w:hAnsi="Tahoma"/>
-          <w:i/>
-        </w:rPr>
-        <w:t>Digital Directions - Trends and Advice for K-12 Technology Leaders</w:t>
-      </w:r>
-      <w:r>
-        <w:rPr>
-          <w:rFonts w:ascii="Tahoma" w:hAnsi="Tahoma"/>
-        </w:rPr>
-        <w:t xml:space="preserve">, an </w:t>
-      </w:r>
-      <w:r>
-        <w:rPr>
-          <w:rFonts w:ascii="Tahoma" w:hAnsi="Tahoma"/>
-          <w:i/>
-        </w:rPr>
-        <w:t>Education Week</w:t>
-      </w:r>
-      <w:r>
-        <w:rPr>
-          <w:rFonts w:ascii="Tahoma" w:hAnsi="Tahoma"/>
-        </w:rPr>
-        <w:t xml:space="preserve"> publication, 2007. </w:t>
-      </w:r>
-    </w:p>
-    <w:p>
-      <w:pPr>
-        <w:spacing w:before="120" w:after="100"/>
-        <w:rPr>
-          <w:rFonts w:ascii="Tahoma" w:hAnsi="Tahoma"/>
-        </w:rPr>
-      </w:pPr>
-      <w:r>
-        <w:rPr>
-          <w:rFonts w:ascii="Tahoma" w:hAnsi="Tahoma"/>
-          <w:b/>
-        </w:rPr>
-        <w:t>Panelist</w:t>
-      </w:r>
-      <w:r>
-        <w:rPr>
-          <w:rFonts w:ascii="Tahoma" w:hAnsi="Tahoma"/>
-        </w:rPr>
-        <w:t xml:space="preserve">: community media strategies and metrics, </w:t>
-      </w:r>
-      <w:r>
-        <w:rPr>
-          <w:rFonts w:ascii="Tahoma" w:hAnsi="Tahoma"/>
-          <w:i/>
-        </w:rPr>
-        <w:t>Web Managers Roundtable,</w:t>
-      </w:r>
-      <w:r>
-        <w:rPr>
-          <w:rFonts w:ascii="Tahoma" w:hAnsi="Tahoma"/>
-        </w:rPr>
-        <w:t xml:space="preserve"> Arlington, VA, 2007. </w:t>
-      </w:r>
-    </w:p>
-    <w:p>
-      <w:pPr>
-        <w:spacing w:before="120" w:after="100"/>
-        <w:rPr>
-          <w:rFonts w:ascii="Tahoma" w:hAnsi="Tahoma"/>
-          <w:spacing w:val="-3"/>
-        </w:rPr>
-      </w:pPr>
-      <w:r>
-        <w:rPr>
-          <w:rFonts w:ascii="Tahoma" w:hAnsi="Tahoma"/>
-          <w:b/>
-        </w:rPr>
-        <w:t xml:space="preserve">Open Document Format Adoption as a Standard, </w:t>
-      </w:r>
-      <w:r>
-        <w:rPr>
-          <w:rFonts w:ascii="Tahoma" w:hAnsi="Tahoma"/>
-        </w:rPr>
-        <w:t xml:space="preserve">roundtable, </w:t>
-      </w:r>
-      <w:r>
-        <w:rPr>
-          <w:rFonts w:ascii="Tahoma" w:hAnsi="Tahoma"/>
-          <w:spacing w:val="-3"/>
-        </w:rPr>
-        <w:t>Consumer Project on Technology, March 2006</w:t>
-      </w:r>
-    </w:p>
-    <w:p>
-      <w:pPr>
-        <w:spacing w:before="120" w:after="100"/>
-        <w:rPr>
-          <w:rFonts w:ascii="Tahoma" w:hAnsi="Tahoma"/>
-          <w:spacing w:val="-3"/>
-        </w:rPr>
-      </w:pPr>
-      <w:r>
-        <w:rPr>
-          <w:rFonts w:ascii="Tahoma" w:hAnsi="Tahoma"/>
-          <w:spacing w:val="-3"/>
-        </w:rPr>
-        <w:t>Met with</w:t>
-      </w:r>
-      <w:r>
-        <w:rPr>
-          <w:rFonts w:ascii="Tahoma" w:hAnsi="Tahoma"/>
-          <w:b/>
-          <w:spacing w:val="-3"/>
-        </w:rPr>
-        <w:t xml:space="preserve"> US Delegation to World Intellectual Property Organization</w:t>
-      </w:r>
-      <w:r>
-        <w:rPr>
-          <w:rFonts w:ascii="Tahoma" w:hAnsi="Tahoma"/>
-          <w:spacing w:val="-3"/>
-        </w:rPr>
-        <w:t xml:space="preserve"> as part of a coalition of activists concerned about the </w:t>
-      </w:r>
-      <w:proofErr w:type="spellStart"/>
-      <w:r>
-        <w:rPr>
-          <w:rFonts w:ascii="Tahoma" w:hAnsi="Tahoma"/>
-          <w:spacing w:val="-3"/>
-        </w:rPr>
-        <w:t>Xcast</w:t>
-      </w:r>
-      <w:proofErr w:type="spellEnd"/>
-      <w:r>
-        <w:rPr>
-          <w:rFonts w:ascii="Tahoma" w:hAnsi="Tahoma"/>
-          <w:spacing w:val="-3"/>
-        </w:rPr>
-        <w:t xml:space="preserve"> Treaty, February,2006.</w:t>
-      </w:r>
-    </w:p>
-    <w:p>
-      <w:pPr>
-        <w:spacing w:before="120" w:after="100"/>
-        <w:rPr>
-          <w:rFonts w:ascii="Tahoma" w:hAnsi="Tahoma"/>
-          <w:b/>
-          <w:spacing w:val="-3"/>
-        </w:rPr>
-      </w:pPr>
-      <w:r>
-        <w:rPr>
-          <w:rFonts w:ascii="Tahoma" w:hAnsi="Tahoma"/>
-          <w:b/>
-          <w:spacing w:val="-3"/>
-        </w:rPr>
-        <w:t xml:space="preserve">US Election Assistance Commission, </w:t>
-      </w:r>
-      <w:r>
-        <w:rPr>
-          <w:rFonts w:ascii="Tahoma" w:hAnsi="Tahoma"/>
-          <w:spacing w:val="-3"/>
-        </w:rPr>
-        <w:t>presented CPSR testimony, recommendations for election reform under Help America Vote Act, with representatives of other independent organizations, 2005.</w:t>
-      </w:r>
-    </w:p>
-    <w:p>
-      <w:pPr>
-        <w:spacing w:before="120" w:after="100"/>
-        <w:rPr>
-          <w:rFonts w:ascii="Tahoma" w:hAnsi="Tahoma"/>
-          <w:spacing w:val="-3"/>
-        </w:rPr>
-      </w:pPr>
-      <w:r>
-        <w:rPr>
-          <w:rFonts w:ascii="Tahoma" w:hAnsi="Tahoma"/>
-          <w:b/>
-          <w:spacing w:val="-3"/>
-        </w:rPr>
-        <w:t xml:space="preserve">National Committee for Voting Integrity Press Conference, </w:t>
-      </w:r>
-      <w:r>
-        <w:rPr>
-          <w:rFonts w:ascii="Tahoma" w:hAnsi="Tahoma"/>
-          <w:spacing w:val="-3"/>
-        </w:rPr>
-        <w:t>presented information about CPSR’s role in supporting the Tech Watch and Election Information Recording System, 2004.</w:t>
-      </w:r>
-    </w:p>
-    <w:p>
-      <w:pPr>
-        <w:spacing w:before="120" w:after="120"/>
-        <w:rPr>
-          <w:rFonts w:ascii="Tahoma" w:hAnsi="Tahoma"/>
-          <w:spacing w:val="-3"/>
-        </w:rPr>
-      </w:pPr>
-      <w:r>
-        <w:rPr>
-          <w:rFonts w:ascii="Tahoma" w:hAnsi="Tahoma"/>
-          <w:b/>
-          <w:spacing w:val="-3"/>
-        </w:rPr>
-        <w:t>Nonprofit Technology Enterprise Network, DC Regional Conference</w:t>
-      </w:r>
-      <w:r>
-        <w:rPr>
-          <w:rFonts w:ascii="Tahoma" w:hAnsi="Tahoma"/>
-          <w:spacing w:val="-3"/>
-        </w:rPr>
-        <w:t xml:space="preserve">, panelist, </w:t>
-      </w:r>
-      <w:r>
-        <w:rPr>
-          <w:rFonts w:ascii="Tahoma" w:hAnsi="Tahoma"/>
-          <w:i/>
-          <w:spacing w:val="-3"/>
-        </w:rPr>
-        <w:t>Building Successful Organizations and Virtual Communities: Best Practices and Free Software Tools for the Internet</w:t>
-      </w:r>
-      <w:r>
-        <w:rPr>
-          <w:rFonts w:ascii="Tahoma" w:hAnsi="Tahoma"/>
-          <w:spacing w:val="-3"/>
-        </w:rPr>
-        <w:t>, 2004.</w:t>
-      </w:r>
-    </w:p>
-    <w:p>
-      <w:pPr>
-        <w:spacing w:before="120" w:after="120"/>
-        <w:rPr>
-          <w:rFonts w:ascii="Tahoma" w:hAnsi="Tahoma"/>
-          <w:spacing w:val="-3"/>
-        </w:rPr>
-      </w:pPr>
-      <w:r>
-        <w:rPr>
-          <w:rFonts w:ascii="Tahoma" w:hAnsi="Tahoma"/>
-          <w:b/>
-          <w:spacing w:val="-3"/>
-        </w:rPr>
-        <w:t xml:space="preserve">Knowledge Held Hostage? Scholarly versus Corporate Rights in the Digital Age, </w:t>
-      </w:r>
-      <w:r>
-        <w:rPr>
-          <w:rFonts w:ascii="Tahoma" w:hAnsi="Tahoma"/>
-          <w:spacing w:val="-3"/>
-        </w:rPr>
-        <w:t>Invited Respondent, Annenberg School for Communication/University of Pennsylvania, 2004.</w:t>
-      </w:r>
-    </w:p>
-    <w:p>
-      <w:pPr>
-        <w:spacing w:before="120" w:after="120"/>
-        <w:rPr>
-          <w:rFonts w:ascii="Tahoma" w:hAnsi="Tahoma"/>
-          <w:spacing w:val="-3"/>
-        </w:rPr>
-      </w:pPr>
-      <w:r>
-        <w:rPr>
-          <w:rFonts w:ascii="Tahoma" w:hAnsi="Tahoma"/>
-          <w:b/>
-          <w:spacing w:val="-3"/>
-        </w:rPr>
-        <w:t xml:space="preserve">Kennedy School of Government/National Science Foundation Symposium on Voting and Vote Counting, </w:t>
-      </w:r>
-      <w:r>
-        <w:rPr>
-          <w:rFonts w:ascii="Tahoma" w:hAnsi="Tahoma"/>
-          <w:spacing w:val="-3"/>
-        </w:rPr>
-        <w:t>Invited Participant, Cambridge, MA, 2004.</w:t>
-      </w:r>
-    </w:p>
-    <w:p>
-      <w:pPr>
-        <w:spacing w:before="120" w:after="120"/>
-        <w:rPr>
-          <w:rFonts w:ascii="Tahoma" w:hAnsi="Tahoma"/>
-          <w:spacing w:val="-3"/>
-        </w:rPr>
-      </w:pPr>
-      <w:r>
-        <w:rPr>
-          <w:rFonts w:ascii="Tahoma" w:hAnsi="Tahoma"/>
-          <w:b/>
-          <w:spacing w:val="-3"/>
-        </w:rPr>
-        <w:t xml:space="preserve">Internet Commons Congress, </w:t>
-      </w:r>
-      <w:r>
-        <w:rPr>
-          <w:rFonts w:ascii="Tahoma" w:hAnsi="Tahoma"/>
-          <w:spacing w:val="-3"/>
-        </w:rPr>
-        <w:t>Speaker on Digital Democracy Panel, Rockville, MD, 2004.</w:t>
-      </w:r>
-    </w:p>
-    <w:p>
-      <w:pPr>
-        <w:spacing w:before="120" w:after="120"/>
-        <w:rPr>
-          <w:rFonts w:ascii="Tahoma" w:hAnsi="Tahoma"/>
-          <w:b/>
-          <w:spacing w:val="-3"/>
-        </w:rPr>
-      </w:pPr>
-      <w:r>
-        <w:rPr>
-          <w:rFonts w:ascii="Tahoma" w:hAnsi="Tahoma"/>
-          <w:b/>
-          <w:spacing w:val="-3"/>
-        </w:rPr>
-        <w:t xml:space="preserve">Fox Morning News, </w:t>
-      </w:r>
-      <w:r>
-        <w:rPr>
-          <w:rFonts w:ascii="Tahoma" w:hAnsi="Tahoma"/>
-          <w:spacing w:val="-3"/>
-        </w:rPr>
-        <w:t xml:space="preserve">Debated president of Society of Human Resource Management on privacy implications of background checks available on Yahoo! </w:t>
-      </w:r>
-      <w:proofErr w:type="spellStart"/>
-      <w:r>
-        <w:rPr>
-          <w:rFonts w:ascii="Tahoma" w:hAnsi="Tahoma"/>
-          <w:spacing w:val="-3"/>
-        </w:rPr>
-        <w:t>HotJobs</w:t>
-      </w:r>
-      <w:proofErr w:type="spellEnd"/>
-      <w:r>
-        <w:rPr>
-          <w:rFonts w:ascii="Tahoma" w:hAnsi="Tahoma"/>
-          <w:spacing w:val="-3"/>
-        </w:rPr>
-        <w:t>, Washington, DC, 2004</w:t>
-      </w:r>
-      <w:r>
-        <w:rPr>
-          <w:rFonts w:ascii="Tahoma" w:hAnsi="Tahoma"/>
-          <w:b/>
-          <w:spacing w:val="-3"/>
-        </w:rPr>
-        <w:t>.</w:t>
-      </w:r>
-    </w:p>
-    <w:p>
-      <w:pPr>
-        <w:spacing w:before="120" w:after="120"/>
-        <w:rPr>
-          <w:rFonts w:ascii="Tahoma" w:hAnsi="Tahoma"/>
-          <w:b/>
-          <w:spacing w:val="-3"/>
-        </w:rPr>
-      </w:pPr>
-      <w:r>
-        <w:rPr>
-          <w:rFonts w:ascii="Tahoma" w:hAnsi="Tahoma"/>
-          <w:b/>
-          <w:spacing w:val="-3"/>
-        </w:rPr>
-        <w:t xml:space="preserve">Using Technology to Control the Flow of Ideas, </w:t>
-      </w:r>
-      <w:r>
-        <w:rPr>
-          <w:rFonts w:ascii="Tahoma" w:hAnsi="Tahoma"/>
-          <w:spacing w:val="-3"/>
-        </w:rPr>
-        <w:t>CPSR Journal, Summer 2002, Editor and Contributor</w:t>
-      </w:r>
-      <w:r>
-        <w:rPr>
-          <w:rFonts w:ascii="Tahoma" w:hAnsi="Tahoma"/>
-          <w:b/>
-          <w:spacing w:val="-3"/>
-        </w:rPr>
-        <w:t>.</w:t>
-      </w:r>
-    </w:p>
-    <w:p>
-      <w:pPr>
-        <w:spacing w:before="120" w:after="120"/>
-        <w:rPr>
-          <w:rFonts w:ascii="Tahoma" w:hAnsi="Tahoma"/>
-          <w:spacing w:val="-3"/>
-        </w:rPr>
-      </w:pPr>
-      <w:r>
-        <w:rPr>
-          <w:rFonts w:ascii="Tahoma" w:hAnsi="Tahoma"/>
-          <w:b/>
-          <w:spacing w:val="-3"/>
-        </w:rPr>
-        <w:t xml:space="preserve">Intellectual Property and Digital Technology, </w:t>
-      </w:r>
-      <w:r>
-        <w:rPr>
-          <w:rFonts w:ascii="Tahoma" w:hAnsi="Tahoma"/>
-          <w:spacing w:val="-3"/>
-        </w:rPr>
-        <w:t>panel organizer, ISTAS ’02, Raleigh, NC, 2002.</w:t>
-      </w:r>
-    </w:p>
-    <w:p>
-      <w:pPr>
-        <w:spacing w:before="120" w:after="120"/>
-        <w:rPr>
-          <w:rFonts w:ascii="Tahoma" w:hAnsi="Tahoma"/>
-          <w:spacing w:val="-3"/>
-        </w:rPr>
-      </w:pPr>
-      <w:r>
-        <w:rPr>
-          <w:rFonts w:ascii="Tahoma" w:hAnsi="Tahoma"/>
-          <w:b/>
-          <w:spacing w:val="-3"/>
-        </w:rPr>
-        <w:t xml:space="preserve">Restoring Balance to Intellectual Property Rules, </w:t>
-      </w:r>
-      <w:r>
-        <w:rPr>
-          <w:rFonts w:ascii="Tahoma" w:hAnsi="Tahoma"/>
-          <w:spacing w:val="-3"/>
-        </w:rPr>
-        <w:t>presentation and paper, DIAC-02 Symposium, Seattle, WA, 2002.</w:t>
-      </w:r>
-    </w:p>
-    <w:p>
-      <w:pPr>
-        <w:keepNext/>
-        <w:pBdr>
-          <w:bottom w:val="thickThinSmallGap" w:sz="18" w:space="1" w:color="auto"/>
-        </w:pBdr>
-        <w:tabs>
-          <w:tab w:val="center" w:pos="5040"/>
-          <w:tab w:val="right" w:pos="10080"/>
-        </w:tabs>
-        <w:jc w:val="both"/>
-        <w:outlineLvl w:val="0"/>
-        <w:rPr>
-          <w:rFonts w:ascii="Tahoma" w:hAnsi="Tahoma" w:cs="Tahoma"/>
-          <w:b/>
-          <w:smallCaps/>
-          <w:sz w:val="28"/>
-          <w:szCs w:val="28"/>
-        </w:rPr>
-      </w:pPr>
       <w:r>
         <w:rPr>
           <w:rFonts w:ascii="Tahoma" w:hAnsi="Tahoma" w:cs="Tahoma"/>
@@ -3611,6 +2798,1483 @@
           <w:sz w:val="28"/>
           <w:szCs w:val="28"/>
         </w:rPr>
+        <w:t>Page Three</w:t>
+      </w:r>
+    </w:p>
+    <w:p>
+      <w:pPr>
+        <w:jc w:val="center"/>
+        <w:rPr>
+          <w:rFonts w:ascii="Tahoma" w:hAnsi="Tahoma" w:cs="Tahoma"/>
+          <w:b/>
+          <w:smallCaps/>
+          <w:sz w:val="28"/>
+          <w:szCs w:val="21"/>
+        </w:rPr>
+      </w:pPr>
+    </w:p>
+    <w:p>
+      <w:pPr>
+        <w:jc w:val="center"/>
+        <w:rPr>
+          <w:rFonts w:ascii="Tahoma" w:hAnsi="Tahoma" w:cs="Tahoma"/>
+          <w:b/>
+          <w:smallCaps/>
+          <w:sz w:val="28"/>
+          <w:szCs w:val="21"/>
+        </w:rPr>
+      </w:pPr>
+      <w:r>
+        <w:rPr>
+          <w:rFonts w:ascii="Tahoma" w:hAnsi="Tahoma" w:cs="Tahoma"/>
+          <w:b/>
+          <w:smallCaps/>
+          <w:sz w:val="28"/>
+          <w:szCs w:val="21"/>
+        </w:rPr>
+        <w:t>Speaking and Writing</w:t>
+      </w:r>
+    </w:p>
+    <w:p/>
+    <w:p>
+      <w:pPr>
+        <w:pStyle w:val="NormalWeb"/>
+        <w:spacing w:before="120" w:beforeAutospacing="0" w:after="0" w:afterAutospacing="0"/>
+        <w:rPr>
+          <w:rFonts w:ascii="Tahoma" w:hAnsi="Tahoma"/>
+          <w:color w:val="000000"/>
+          <w:sz w:val="21"/>
+          <w:szCs w:val="21"/>
+        </w:rPr>
+      </w:pPr>
+      <w:hyperlink r:id="rId22" w:history="1">
+        <w:r>
+          <w:rPr>
+            <w:rStyle w:val="Hyperlink"/>
+            <w:rFonts w:ascii="Tahoma" w:hAnsi="Tahoma"/>
+            <w:b/>
+            <w:sz w:val="21"/>
+            <w:szCs w:val="21"/>
+          </w:rPr>
+          <w:t>Crowdsourcing Week Summit</w:t>
+        </w:r>
+      </w:hyperlink>
+      <w:r>
+        <w:rPr>
+          <w:rFonts w:ascii="Tahoma" w:hAnsi="Tahoma"/>
+          <w:b/>
+          <w:color w:val="000000"/>
+          <w:sz w:val="21"/>
+          <w:szCs w:val="21"/>
+        </w:rPr>
+        <w:t xml:space="preserve">, </w:t>
+      </w:r>
+      <w:r>
+        <w:rPr>
+          <w:rFonts w:ascii="Tahoma" w:hAnsi="Tahoma"/>
+          <w:color w:val="000000"/>
+          <w:sz w:val="21"/>
+          <w:szCs w:val="21"/>
+        </w:rPr>
+        <w:t>Panel Moderator,</w:t>
+      </w:r>
+      <w:r>
+        <w:rPr>
+          <w:rFonts w:ascii="Tahoma" w:hAnsi="Tahoma"/>
+          <w:color w:val="000000"/>
+          <w:sz w:val="21"/>
+          <w:szCs w:val="21"/>
+        </w:rPr>
+        <w:t xml:space="preserve"> Artificial &amp; Human In</w:t>
+      </w:r>
+      <w:r>
+        <w:rPr>
+          <w:rFonts w:ascii="Tahoma" w:hAnsi="Tahoma"/>
+          <w:color w:val="000000"/>
+          <w:sz w:val="21"/>
+          <w:szCs w:val="21"/>
+        </w:rPr>
+        <w:t>telligence, Washington, DC 2017</w:t>
+      </w:r>
+    </w:p>
+    <w:p>
+      <w:pPr>
+        <w:pStyle w:val="NormalWeb"/>
+        <w:spacing w:before="120" w:beforeAutospacing="0" w:after="0" w:afterAutospacing="0"/>
+        <w:rPr>
+          <w:rFonts w:ascii="Tahoma" w:hAnsi="Tahoma"/>
+          <w:color w:val="000000"/>
+          <w:sz w:val="21"/>
+          <w:szCs w:val="21"/>
+        </w:rPr>
+      </w:pPr>
+      <w:r>
+        <w:rPr>
+          <w:rFonts w:ascii="Tahoma" w:hAnsi="Tahoma"/>
+          <w:b/>
+          <w:color w:val="000000"/>
+          <w:sz w:val="21"/>
+          <w:szCs w:val="21"/>
+        </w:rPr>
+        <w:t xml:space="preserve">USACM Intellectual Property Committee Chair, </w:t>
+      </w:r>
+      <w:r>
+        <w:rPr>
+          <w:rFonts w:ascii="Tahoma" w:hAnsi="Tahoma"/>
+          <w:color w:val="000000"/>
+          <w:sz w:val="21"/>
+          <w:szCs w:val="21"/>
+        </w:rPr>
+        <w:t xml:space="preserve">managed drafting, editing, approval of comments: DMCA 1201 Exemption process; SOPA, PIPA, COICA bills; and the USPTO </w:t>
+      </w:r>
+      <w:r>
+        <w:rPr>
+          <w:rFonts w:ascii="Tahoma" w:hAnsi="Tahoma"/>
+          <w:color w:val="000000"/>
+          <w:sz w:val="21"/>
+          <w:szCs w:val="21"/>
+        </w:rPr>
+        <w:t>Software Partnership, 2010-2016</w:t>
+      </w:r>
+    </w:p>
+    <w:p>
+      <w:pPr>
+        <w:pStyle w:val="NormalWeb"/>
+        <w:spacing w:before="120" w:beforeAutospacing="0" w:after="0" w:afterAutospacing="0"/>
+        <w:rPr>
+          <w:rFonts w:ascii="Tahoma" w:hAnsi="Tahoma"/>
+          <w:color w:val="000000"/>
+          <w:sz w:val="21"/>
+          <w:szCs w:val="21"/>
+        </w:rPr>
+      </w:pPr>
+      <w:r>
+        <w:rPr>
+          <w:rFonts w:ascii="Tahoma" w:hAnsi="Tahoma"/>
+          <w:b/>
+          <w:color w:val="000000"/>
+          <w:sz w:val="21"/>
+          <w:szCs w:val="21"/>
+        </w:rPr>
+        <w:t xml:space="preserve">Digital Strategy Innovation Summit, </w:t>
+      </w:r>
+      <w:r>
+        <w:rPr>
+          <w:rFonts w:ascii="Tahoma" w:hAnsi="Tahoma"/>
+          <w:color w:val="000000"/>
+          <w:sz w:val="21"/>
+          <w:szCs w:val="21"/>
+        </w:rPr>
+        <w:t>Speaker on media inno</w:t>
+      </w:r>
+      <w:r>
+        <w:rPr>
+          <w:rFonts w:ascii="Tahoma" w:hAnsi="Tahoma"/>
+          <w:color w:val="000000"/>
+          <w:sz w:val="21"/>
+          <w:szCs w:val="21"/>
+        </w:rPr>
+        <w:t>vation, San Francisco, CA, 2012</w:t>
+      </w:r>
+    </w:p>
+    <w:p>
+      <w:pPr>
+        <w:pStyle w:val="NormalWeb"/>
+        <w:spacing w:before="120" w:beforeAutospacing="0" w:after="120" w:afterAutospacing="0"/>
+        <w:rPr>
+          <w:rFonts w:ascii="Tahoma" w:hAnsi="Tahoma"/>
+          <w:color w:val="000000"/>
+          <w:sz w:val="21"/>
+          <w:szCs w:val="21"/>
+        </w:rPr>
+      </w:pPr>
+      <w:r>
+        <w:rPr>
+          <w:rFonts w:ascii="Tahoma" w:hAnsi="Tahoma"/>
+          <w:b/>
+          <w:color w:val="000000"/>
+          <w:sz w:val="21"/>
+          <w:szCs w:val="21"/>
+        </w:rPr>
+        <w:fldChar w:fldCharType="begin"/>
+      </w:r>
+      <w:r>
+        <w:rPr>
+          <w:rFonts w:ascii="Tahoma" w:hAnsi="Tahoma"/>
+          <w:b/>
+          <w:color w:val="000000"/>
+          <w:sz w:val="21"/>
+          <w:szCs w:val="21"/>
+        </w:rPr>
+        <w:instrText xml:space="preserve"> HYPERLINK "http://www.artomatic.org/" </w:instrText>
+      </w:r>
+      <w:r>
+        <w:rPr>
+          <w:rFonts w:ascii="Tahoma" w:hAnsi="Tahoma"/>
+          <w:b/>
+          <w:color w:val="000000"/>
+          <w:sz w:val="21"/>
+          <w:szCs w:val="21"/>
+        </w:rPr>
+      </w:r>
+      <w:r>
+        <w:rPr>
+          <w:rFonts w:ascii="Tahoma" w:hAnsi="Tahoma"/>
+          <w:b/>
+          <w:color w:val="000000"/>
+          <w:sz w:val="21"/>
+          <w:szCs w:val="21"/>
+        </w:rPr>
+        <w:fldChar w:fldCharType="separate"/>
+      </w:r>
+      <w:proofErr w:type="spellStart"/>
+      <w:r>
+        <w:rPr>
+          <w:rStyle w:val="Hyperlink"/>
+          <w:rFonts w:ascii="Tahoma" w:hAnsi="Tahoma"/>
+          <w:b/>
+          <w:sz w:val="21"/>
+          <w:szCs w:val="21"/>
+        </w:rPr>
+        <w:t>ArtoMatic</w:t>
+      </w:r>
+      <w:proofErr w:type="spellEnd"/>
+      <w:r>
+        <w:rPr>
+          <w:rFonts w:ascii="Tahoma" w:hAnsi="Tahoma"/>
+          <w:b/>
+          <w:color w:val="000000"/>
+          <w:sz w:val="21"/>
+          <w:szCs w:val="21"/>
+        </w:rPr>
+        <w:fldChar w:fldCharType="end"/>
+      </w:r>
+      <w:bookmarkStart w:id="0" w:name="_GoBack"/>
+      <w:bookmarkEnd w:id="0"/>
+      <w:r>
+        <w:rPr>
+          <w:rFonts w:ascii="Tahoma" w:hAnsi="Tahoma"/>
+          <w:color w:val="000000"/>
+          <w:sz w:val="21"/>
+          <w:szCs w:val="21"/>
+        </w:rPr>
+        <w:t>, panel on local music, digital rights, web mu</w:t>
+      </w:r>
+      <w:r>
+        <w:rPr>
+          <w:rFonts w:ascii="Tahoma" w:hAnsi="Tahoma"/>
+          <w:color w:val="000000"/>
+          <w:sz w:val="21"/>
+          <w:szCs w:val="21"/>
+        </w:rPr>
+        <w:t>sic services, tools for success</w:t>
+      </w:r>
+      <w:r>
+        <w:rPr>
+          <w:rFonts w:ascii="Tahoma" w:hAnsi="Tahoma"/>
+          <w:color w:val="000000"/>
+          <w:sz w:val="21"/>
+          <w:szCs w:val="21"/>
+        </w:rPr>
+        <w:t>, Arlington, VA 2012</w:t>
+      </w:r>
+    </w:p>
+    <w:p>
+      <w:pPr>
+        <w:pStyle w:val="NormalWeb"/>
+        <w:spacing w:before="0" w:beforeAutospacing="0" w:after="0" w:afterAutospacing="0"/>
+        <w:rPr>
+          <w:rFonts w:ascii="Tahoma" w:hAnsi="Tahoma"/>
+          <w:color w:val="000000"/>
+          <w:sz w:val="21"/>
+          <w:szCs w:val="21"/>
+        </w:rPr>
+      </w:pPr>
+      <w:hyperlink r:id="rId23" w:history="1">
+        <w:r>
+          <w:rPr>
+            <w:rStyle w:val="Hyperlink"/>
+            <w:rFonts w:ascii="Tahoma" w:hAnsi="Tahoma"/>
+            <w:b/>
+            <w:i/>
+            <w:iCs/>
+            <w:sz w:val="21"/>
+            <w:szCs w:val="21"/>
+          </w:rPr>
+          <w:t>Informing Communities: Sustaining Democracy in the Digital Age</w:t>
+        </w:r>
+      </w:hyperlink>
+      <w:r>
+        <w:rPr>
+          <w:rFonts w:ascii="Tahoma" w:hAnsi="Tahoma"/>
+          <w:b/>
+          <w:color w:val="000000"/>
+          <w:sz w:val="21"/>
+          <w:szCs w:val="21"/>
+        </w:rPr>
+        <w:t xml:space="preserve">, </w:t>
+      </w:r>
+      <w:r>
+        <w:rPr>
+          <w:rFonts w:ascii="Tahoma" w:hAnsi="Tahoma"/>
+          <w:color w:val="000000"/>
+          <w:sz w:val="21"/>
+          <w:szCs w:val="21"/>
+        </w:rPr>
+        <w:t>report of the Knight Commission on the Information Needs of Communities in a Democracy; informal reviewer, 2009</w:t>
+      </w:r>
+    </w:p>
+    <w:p>
+      <w:pPr>
+        <w:spacing w:before="120" w:after="120"/>
+        <w:rPr>
+          <w:rFonts w:ascii="Tahoma" w:hAnsi="Tahoma"/>
+          <w:sz w:val="21"/>
+          <w:szCs w:val="21"/>
+        </w:rPr>
+      </w:pPr>
+      <w:hyperlink r:id="rId24" w:history="1">
+        <w:r>
+          <w:rPr>
+            <w:rStyle w:val="Hyperlink"/>
+            <w:rFonts w:ascii="Tahoma" w:hAnsi="Tahoma"/>
+            <w:b/>
+            <w:i/>
+            <w:iCs/>
+            <w:sz w:val="21"/>
+            <w:szCs w:val="21"/>
+          </w:rPr>
+          <w:t>Digital Education</w:t>
+        </w:r>
+      </w:hyperlink>
+      <w:r>
+        <w:rPr>
+          <w:rFonts w:ascii="Tahoma" w:hAnsi="Tahoma"/>
+          <w:b/>
+          <w:sz w:val="21"/>
+          <w:szCs w:val="21"/>
+        </w:rPr>
+        <w:t xml:space="preserve">, </w:t>
+      </w:r>
+      <w:r>
+        <w:rPr>
+          <w:rFonts w:ascii="Tahoma" w:hAnsi="Tahoma"/>
+          <w:sz w:val="21"/>
+          <w:szCs w:val="21"/>
+        </w:rPr>
+        <w:t>an </w:t>
+      </w:r>
+      <w:r>
+        <w:rPr>
+          <w:rFonts w:ascii="Tahoma" w:hAnsi="Tahoma"/>
+          <w:i/>
+          <w:iCs/>
+          <w:sz w:val="21"/>
+          <w:szCs w:val="21"/>
+        </w:rPr>
+        <w:t>Education Week</w:t>
+      </w:r>
+      <w:r>
+        <w:rPr>
+          <w:rFonts w:ascii="Tahoma" w:hAnsi="Tahoma"/>
+          <w:sz w:val="21"/>
+          <w:szCs w:val="21"/>
+        </w:rPr>
+        <w:t> blog; posts on broadband, privacy, open source; 2009-2010</w:t>
+      </w:r>
+    </w:p>
+    <w:p>
+      <w:pPr>
+        <w:spacing w:before="120" w:after="120"/>
+        <w:rPr>
+          <w:rFonts w:ascii="Tahoma" w:hAnsi="Tahoma"/>
+          <w:sz w:val="21"/>
+          <w:szCs w:val="21"/>
+        </w:rPr>
+      </w:pPr>
+      <w:r>
+        <w:rPr>
+          <w:rFonts w:ascii="Tahoma" w:hAnsi="Tahoma"/>
+          <w:b/>
+          <w:sz w:val="21"/>
+          <w:szCs w:val="21"/>
+        </w:rPr>
+        <w:t>Pluck Socialize</w:t>
+      </w:r>
+      <w:r>
+        <w:rPr>
+          <w:rFonts w:ascii="Tahoma" w:hAnsi="Tahoma"/>
+          <w:sz w:val="21"/>
+          <w:szCs w:val="21"/>
+        </w:rPr>
+        <w:t xml:space="preserve"> conference</w:t>
+      </w:r>
+      <w:r>
+        <w:rPr>
+          <w:rFonts w:ascii="Tahoma" w:hAnsi="Tahoma"/>
+          <w:sz w:val="21"/>
+          <w:szCs w:val="21"/>
+        </w:rPr>
+        <w:t>, panelist, Online</w:t>
+      </w:r>
+      <w:r>
+        <w:rPr>
+          <w:rFonts w:ascii="Tahoma" w:hAnsi="Tahoma"/>
+          <w:b/>
+          <w:sz w:val="21"/>
+          <w:szCs w:val="21"/>
+        </w:rPr>
+        <w:t xml:space="preserve"> </w:t>
+      </w:r>
+      <w:r>
+        <w:rPr>
+          <w:rFonts w:ascii="Tahoma" w:hAnsi="Tahoma"/>
+          <w:sz w:val="21"/>
+          <w:szCs w:val="21"/>
+        </w:rPr>
+        <w:t>Community</w:t>
+      </w:r>
+      <w:r>
+        <w:rPr>
+          <w:rFonts w:ascii="Tahoma" w:hAnsi="Tahoma"/>
+          <w:sz w:val="21"/>
+          <w:szCs w:val="21"/>
+        </w:rPr>
+        <w:t xml:space="preserve"> </w:t>
+      </w:r>
+      <w:r>
+        <w:rPr>
+          <w:rFonts w:ascii="Tahoma" w:hAnsi="Tahoma"/>
+          <w:sz w:val="21"/>
+          <w:szCs w:val="21"/>
+        </w:rPr>
+        <w:t>Best Practices,</w:t>
+      </w:r>
+      <w:r>
+        <w:rPr>
+          <w:rFonts w:ascii="Tahoma" w:hAnsi="Tahoma"/>
+          <w:sz w:val="21"/>
+          <w:szCs w:val="21"/>
+        </w:rPr>
+        <w:t xml:space="preserve"> Austin, TX, 2009</w:t>
+      </w:r>
+    </w:p>
+    <w:p>
+      <w:pPr>
+        <w:spacing w:before="120" w:after="100"/>
+        <w:rPr>
+          <w:rFonts w:ascii="Tahoma" w:hAnsi="Tahoma"/>
+          <w:sz w:val="21"/>
+          <w:szCs w:val="21"/>
+        </w:rPr>
+      </w:pPr>
+      <w:r>
+        <w:rPr>
+          <w:rFonts w:ascii="Tahoma" w:hAnsi="Tahoma"/>
+          <w:b/>
+          <w:sz w:val="21"/>
+          <w:szCs w:val="21"/>
+        </w:rPr>
+        <w:t xml:space="preserve">Online Marketing Summit Regional Tour, </w:t>
+      </w:r>
+      <w:r>
+        <w:rPr>
+          <w:rFonts w:ascii="Tahoma" w:hAnsi="Tahoma"/>
+          <w:sz w:val="21"/>
+          <w:szCs w:val="21"/>
+        </w:rPr>
+        <w:t xml:space="preserve">panelist –Arlington, VA 2009, </w:t>
+      </w:r>
+      <w:r>
+        <w:rPr>
+          <w:rFonts w:ascii="Tahoma" w:hAnsi="Tahoma"/>
+          <w:sz w:val="21"/>
+          <w:szCs w:val="21"/>
+        </w:rPr>
+        <w:t>New Jersey, Boston 2008</w:t>
+      </w:r>
+    </w:p>
+    <w:p>
+      <w:pPr>
+        <w:spacing w:before="120" w:after="100"/>
+        <w:rPr>
+          <w:rFonts w:ascii="Tahoma" w:hAnsi="Tahoma"/>
+          <w:sz w:val="21"/>
+          <w:szCs w:val="21"/>
+        </w:rPr>
+      </w:pPr>
+      <w:r>
+        <w:rPr>
+          <w:rFonts w:ascii="Tahoma" w:hAnsi="Tahoma"/>
+          <w:b/>
+          <w:sz w:val="21"/>
+          <w:szCs w:val="21"/>
+        </w:rPr>
+        <w:t>“</w:t>
+      </w:r>
+      <w:r>
+        <w:rPr>
+          <w:rFonts w:ascii="Tahoma" w:hAnsi="Tahoma"/>
+          <w:b/>
+          <w:sz w:val="21"/>
+          <w:szCs w:val="21"/>
+        </w:rPr>
+        <w:t>Engaging Your Community in a Web 2.0 World,</w:t>
+      </w:r>
+      <w:r>
+        <w:rPr>
+          <w:rFonts w:ascii="Tahoma" w:hAnsi="Tahoma"/>
+          <w:b/>
+          <w:sz w:val="21"/>
+          <w:szCs w:val="21"/>
+        </w:rPr>
+        <w:t>”</w:t>
+      </w:r>
+      <w:r>
+        <w:rPr>
+          <w:rFonts w:ascii="Tahoma" w:hAnsi="Tahoma"/>
+          <w:b/>
+          <w:sz w:val="21"/>
+          <w:szCs w:val="21"/>
+        </w:rPr>
+        <w:t xml:space="preserve"> </w:t>
+      </w:r>
+      <w:r>
+        <w:rPr>
+          <w:rFonts w:ascii="Tahoma" w:hAnsi="Tahoma"/>
+          <w:sz w:val="21"/>
+          <w:szCs w:val="21"/>
+        </w:rPr>
+        <w:t>panelist at ABM Di</w:t>
+      </w:r>
+      <w:r>
+        <w:rPr>
+          <w:rFonts w:ascii="Tahoma" w:hAnsi="Tahoma"/>
+          <w:sz w:val="21"/>
+          <w:szCs w:val="21"/>
+        </w:rPr>
+        <w:t>gital Velocity conference, 2008</w:t>
+      </w:r>
+    </w:p>
+    <w:p>
+      <w:pPr>
+        <w:spacing w:before="120" w:after="100"/>
+        <w:rPr>
+          <w:rFonts w:ascii="Tahoma" w:hAnsi="Tahoma"/>
+          <w:sz w:val="21"/>
+          <w:szCs w:val="21"/>
+        </w:rPr>
+      </w:pPr>
+      <w:r>
+        <w:rPr>
+          <w:rFonts w:ascii="Tahoma" w:hAnsi="Tahoma"/>
+          <w:b/>
+          <w:sz w:val="21"/>
+          <w:szCs w:val="21"/>
+        </w:rPr>
+        <w:t>“</w:t>
+      </w:r>
+      <w:hyperlink r:id="rId25" w:history="1">
+        <w:r>
+          <w:rPr>
+            <w:rStyle w:val="Hyperlink"/>
+            <w:rFonts w:ascii="Tahoma" w:hAnsi="Tahoma"/>
+            <w:b/>
+            <w:sz w:val="21"/>
+            <w:szCs w:val="21"/>
+          </w:rPr>
+          <w:t>Protecting Data is Paramount</w:t>
+        </w:r>
+      </w:hyperlink>
+      <w:r>
+        <w:rPr>
+          <w:rFonts w:ascii="Tahoma" w:hAnsi="Tahoma"/>
+          <w:b/>
+          <w:sz w:val="21"/>
+          <w:szCs w:val="21"/>
+        </w:rPr>
+        <w:t>,”</w:t>
+      </w:r>
+      <w:r>
+        <w:rPr>
+          <w:rFonts w:ascii="Tahoma" w:hAnsi="Tahoma"/>
+          <w:sz w:val="21"/>
+          <w:szCs w:val="21"/>
+        </w:rPr>
+        <w:t xml:space="preserve"> article in </w:t>
+      </w:r>
+      <w:r>
+        <w:rPr>
+          <w:rFonts w:ascii="Tahoma" w:hAnsi="Tahoma"/>
+          <w:i/>
+          <w:sz w:val="21"/>
+          <w:szCs w:val="21"/>
+        </w:rPr>
+        <w:t>Education Week</w:t>
+      </w:r>
+      <w:r>
+        <w:rPr>
+          <w:rFonts w:ascii="Tahoma" w:hAnsi="Tahoma"/>
+          <w:sz w:val="21"/>
+          <w:szCs w:val="21"/>
+        </w:rPr>
+        <w:t xml:space="preserve"> </w:t>
+      </w:r>
+      <w:r>
+        <w:rPr>
+          <w:rFonts w:ascii="Tahoma" w:hAnsi="Tahoma"/>
+          <w:i/>
+          <w:sz w:val="21"/>
+          <w:szCs w:val="21"/>
+        </w:rPr>
+        <w:t>Digital Directions</w:t>
+      </w:r>
+      <w:r>
+        <w:rPr>
+          <w:rFonts w:ascii="Tahoma" w:hAnsi="Tahoma"/>
+          <w:sz w:val="21"/>
+          <w:szCs w:val="21"/>
+        </w:rPr>
+        <w:t>,</w:t>
+      </w:r>
+      <w:r>
+        <w:rPr>
+          <w:rFonts w:ascii="Tahoma" w:hAnsi="Tahoma"/>
+          <w:sz w:val="21"/>
+          <w:szCs w:val="21"/>
+        </w:rPr>
+        <w:t xml:space="preserve"> Summer 2007</w:t>
+      </w:r>
+    </w:p>
+    <w:p>
+      <w:pPr>
+        <w:spacing w:before="120" w:after="100"/>
+        <w:rPr>
+          <w:rFonts w:ascii="Tahoma" w:hAnsi="Tahoma"/>
+          <w:sz w:val="21"/>
+          <w:szCs w:val="21"/>
+        </w:rPr>
+      </w:pPr>
+      <w:r>
+        <w:rPr>
+          <w:rFonts w:ascii="Tahoma" w:hAnsi="Tahoma"/>
+          <w:b/>
+          <w:sz w:val="21"/>
+          <w:szCs w:val="21"/>
+        </w:rPr>
+        <w:t>Panelist</w:t>
+      </w:r>
+      <w:r>
+        <w:rPr>
+          <w:rFonts w:ascii="Tahoma" w:hAnsi="Tahoma"/>
+          <w:sz w:val="21"/>
+          <w:szCs w:val="21"/>
+        </w:rPr>
+        <w:t xml:space="preserve">: community media strategies and metrics, </w:t>
+      </w:r>
+      <w:r>
+        <w:rPr>
+          <w:rFonts w:ascii="Tahoma" w:hAnsi="Tahoma"/>
+          <w:i/>
+          <w:sz w:val="21"/>
+          <w:szCs w:val="21"/>
+        </w:rPr>
+        <w:t>Web Managers Roundtable,</w:t>
+      </w:r>
+      <w:r>
+        <w:rPr>
+          <w:rFonts w:ascii="Tahoma" w:hAnsi="Tahoma"/>
+          <w:sz w:val="21"/>
+          <w:szCs w:val="21"/>
+        </w:rPr>
+        <w:t xml:space="preserve"> Arlington, VA, 2007</w:t>
+      </w:r>
+    </w:p>
+    <w:p>
+      <w:pPr>
+        <w:spacing w:before="120" w:after="100"/>
+        <w:rPr>
+          <w:rFonts w:ascii="Tahoma" w:hAnsi="Tahoma"/>
+          <w:spacing w:val="-3"/>
+          <w:sz w:val="21"/>
+          <w:szCs w:val="21"/>
+        </w:rPr>
+      </w:pPr>
+      <w:r>
+        <w:rPr>
+          <w:rFonts w:ascii="Tahoma" w:hAnsi="Tahoma"/>
+          <w:b/>
+          <w:spacing w:val="-3"/>
+          <w:sz w:val="21"/>
+          <w:szCs w:val="21"/>
+        </w:rPr>
+        <w:t>Consumer Project on Technology</w:t>
+      </w:r>
+      <w:r>
+        <w:rPr>
+          <w:rFonts w:ascii="Tahoma" w:hAnsi="Tahoma"/>
+          <w:b/>
+          <w:spacing w:val="-3"/>
+          <w:sz w:val="21"/>
+          <w:szCs w:val="21"/>
+        </w:rPr>
+        <w:t>,</w:t>
+      </w:r>
+      <w:r>
+        <w:rPr>
+          <w:rFonts w:ascii="Tahoma" w:hAnsi="Tahoma"/>
+          <w:sz w:val="21"/>
+          <w:szCs w:val="21"/>
+        </w:rPr>
+        <w:t xml:space="preserve"> </w:t>
+      </w:r>
+      <w:r>
+        <w:rPr>
+          <w:rFonts w:ascii="Tahoma" w:hAnsi="Tahoma"/>
+          <w:sz w:val="21"/>
+          <w:szCs w:val="21"/>
+        </w:rPr>
+        <w:t>roundtable</w:t>
+      </w:r>
+      <w:r>
+        <w:rPr>
+          <w:rFonts w:ascii="Tahoma" w:hAnsi="Tahoma"/>
+          <w:sz w:val="21"/>
+          <w:szCs w:val="21"/>
+        </w:rPr>
+        <w:t xml:space="preserve"> participant,</w:t>
+      </w:r>
+      <w:r>
+        <w:rPr>
+          <w:rFonts w:ascii="Tahoma" w:hAnsi="Tahoma"/>
+          <w:b/>
+          <w:sz w:val="21"/>
+          <w:szCs w:val="21"/>
+        </w:rPr>
+        <w:t xml:space="preserve"> </w:t>
+      </w:r>
+      <w:r>
+        <w:rPr>
+          <w:rFonts w:ascii="Tahoma" w:hAnsi="Tahoma"/>
+          <w:sz w:val="21"/>
+          <w:szCs w:val="21"/>
+        </w:rPr>
+        <w:t>Open Document Format Adoption as a Standard,</w:t>
+      </w:r>
+      <w:r>
+        <w:rPr>
+          <w:rFonts w:ascii="Tahoma" w:hAnsi="Tahoma"/>
+          <w:b/>
+          <w:sz w:val="21"/>
+          <w:szCs w:val="21"/>
+        </w:rPr>
+        <w:t xml:space="preserve"> </w:t>
+      </w:r>
+      <w:r>
+        <w:rPr>
+          <w:rFonts w:ascii="Tahoma" w:hAnsi="Tahoma"/>
+          <w:spacing w:val="-3"/>
+          <w:sz w:val="21"/>
+          <w:szCs w:val="21"/>
+        </w:rPr>
+        <w:t>March 2006</w:t>
+      </w:r>
+    </w:p>
+    <w:p>
+      <w:pPr>
+        <w:spacing w:before="120" w:after="100"/>
+        <w:rPr>
+          <w:rFonts w:ascii="Tahoma" w:hAnsi="Tahoma"/>
+          <w:spacing w:val="-3"/>
+          <w:sz w:val="21"/>
+          <w:szCs w:val="21"/>
+        </w:rPr>
+      </w:pPr>
+      <w:r>
+        <w:rPr>
+          <w:rFonts w:ascii="Tahoma" w:hAnsi="Tahoma"/>
+          <w:b/>
+          <w:spacing w:val="-3"/>
+          <w:sz w:val="21"/>
+          <w:szCs w:val="21"/>
+        </w:rPr>
+        <w:t>US Delegation to World Intellectual Property Organization</w:t>
+      </w:r>
+      <w:r>
+        <w:rPr>
+          <w:rFonts w:ascii="Tahoma" w:hAnsi="Tahoma"/>
+          <w:b/>
+          <w:spacing w:val="-3"/>
+          <w:sz w:val="21"/>
+          <w:szCs w:val="21"/>
+        </w:rPr>
+        <w:t xml:space="preserve">, </w:t>
+      </w:r>
+      <w:r>
+        <w:rPr>
+          <w:rFonts w:ascii="Tahoma" w:hAnsi="Tahoma"/>
+          <w:spacing w:val="-3"/>
+          <w:sz w:val="21"/>
+          <w:szCs w:val="21"/>
+        </w:rPr>
+        <w:t>meeting about</w:t>
+      </w:r>
+      <w:r>
+        <w:rPr>
+          <w:rFonts w:ascii="Tahoma" w:hAnsi="Tahoma"/>
+          <w:spacing w:val="-3"/>
+          <w:sz w:val="21"/>
+          <w:szCs w:val="21"/>
+        </w:rPr>
+        <w:t xml:space="preserve"> </w:t>
+      </w:r>
+      <w:proofErr w:type="spellStart"/>
+      <w:r>
+        <w:rPr>
+          <w:rFonts w:ascii="Tahoma" w:hAnsi="Tahoma"/>
+          <w:spacing w:val="-3"/>
+          <w:sz w:val="21"/>
+          <w:szCs w:val="21"/>
+        </w:rPr>
+        <w:t>Xcast</w:t>
+      </w:r>
+      <w:proofErr w:type="spellEnd"/>
+      <w:r>
+        <w:rPr>
+          <w:rFonts w:ascii="Tahoma" w:hAnsi="Tahoma"/>
+          <w:spacing w:val="-3"/>
+          <w:sz w:val="21"/>
+          <w:szCs w:val="21"/>
+        </w:rPr>
+        <w:t xml:space="preserve"> Treaty, </w:t>
+      </w:r>
+      <w:proofErr w:type="gramStart"/>
+      <w:r>
+        <w:rPr>
+          <w:rFonts w:ascii="Tahoma" w:hAnsi="Tahoma"/>
+          <w:spacing w:val="-3"/>
+          <w:sz w:val="21"/>
+          <w:szCs w:val="21"/>
+        </w:rPr>
+        <w:t>February,</w:t>
+      </w:r>
+      <w:proofErr w:type="gramEnd"/>
+      <w:r>
+        <w:rPr>
+          <w:rFonts w:ascii="Tahoma" w:hAnsi="Tahoma"/>
+          <w:spacing w:val="-3"/>
+          <w:sz w:val="21"/>
+          <w:szCs w:val="21"/>
+        </w:rPr>
+        <w:t xml:space="preserve"> 2006</w:t>
+      </w:r>
+    </w:p>
+    <w:p>
+      <w:pPr>
+        <w:spacing w:before="120" w:after="100"/>
+        <w:rPr>
+          <w:rFonts w:ascii="Tahoma" w:hAnsi="Tahoma"/>
+          <w:b/>
+          <w:spacing w:val="-3"/>
+          <w:sz w:val="21"/>
+          <w:szCs w:val="21"/>
+        </w:rPr>
+      </w:pPr>
+      <w:r>
+        <w:rPr>
+          <w:rFonts w:ascii="Tahoma" w:hAnsi="Tahoma"/>
+          <w:b/>
+          <w:spacing w:val="-3"/>
+          <w:sz w:val="21"/>
+          <w:szCs w:val="21"/>
+        </w:rPr>
+        <w:t xml:space="preserve">US Election Assistance Commission, </w:t>
+      </w:r>
+      <w:r>
+        <w:rPr>
+          <w:rFonts w:ascii="Tahoma" w:hAnsi="Tahoma"/>
+          <w:spacing w:val="-3"/>
+          <w:sz w:val="21"/>
+          <w:szCs w:val="21"/>
+        </w:rPr>
+        <w:t>presented CPSR testimony, recommendations for election reform under Help America Vote Act, with representatives of other independent organizations, 2005</w:t>
+      </w:r>
+    </w:p>
+    <w:p>
+      <w:pPr>
+        <w:spacing w:before="120" w:after="100"/>
+        <w:rPr>
+          <w:rFonts w:ascii="Tahoma" w:hAnsi="Tahoma"/>
+          <w:spacing w:val="-3"/>
+          <w:sz w:val="21"/>
+          <w:szCs w:val="21"/>
+        </w:rPr>
+      </w:pPr>
+      <w:r>
+        <w:rPr>
+          <w:rFonts w:ascii="Tahoma" w:hAnsi="Tahoma"/>
+          <w:b/>
+          <w:spacing w:val="-3"/>
+          <w:sz w:val="21"/>
+          <w:szCs w:val="21"/>
+        </w:rPr>
+        <w:t xml:space="preserve">National Committee for Voting Integrity Press Conference, </w:t>
+      </w:r>
+      <w:r>
+        <w:rPr>
+          <w:rFonts w:ascii="Tahoma" w:hAnsi="Tahoma"/>
+          <w:spacing w:val="-3"/>
+          <w:sz w:val="21"/>
+          <w:szCs w:val="21"/>
+        </w:rPr>
+        <w:t>presented information about CPSR’s role in supporting the Tech Watch and Election Inf</w:t>
+      </w:r>
+      <w:r>
+        <w:rPr>
+          <w:rFonts w:ascii="Tahoma" w:hAnsi="Tahoma"/>
+          <w:spacing w:val="-3"/>
+          <w:sz w:val="21"/>
+          <w:szCs w:val="21"/>
+        </w:rPr>
+        <w:t>ormation Recording System, 2004</w:t>
+      </w:r>
+    </w:p>
+    <w:p>
+      <w:pPr>
+        <w:spacing w:before="120" w:after="120"/>
+        <w:rPr>
+          <w:rFonts w:ascii="Tahoma" w:hAnsi="Tahoma"/>
+          <w:spacing w:val="-3"/>
+          <w:sz w:val="21"/>
+          <w:szCs w:val="21"/>
+        </w:rPr>
+      </w:pPr>
+      <w:r>
+        <w:rPr>
+          <w:rFonts w:ascii="Tahoma" w:hAnsi="Tahoma"/>
+          <w:i/>
+          <w:spacing w:val="-3"/>
+          <w:sz w:val="21"/>
+          <w:szCs w:val="21"/>
+        </w:rPr>
+        <w:t>Building Successful Organizations and Virtual Communities: Best Practices and Free Software Tools for the Internet</w:t>
+      </w:r>
+      <w:r>
+        <w:rPr>
+          <w:rFonts w:ascii="Tahoma" w:hAnsi="Tahoma"/>
+          <w:spacing w:val="-3"/>
+          <w:sz w:val="21"/>
+          <w:szCs w:val="21"/>
+        </w:rPr>
+        <w:t xml:space="preserve">, </w:t>
+      </w:r>
+      <w:r>
+        <w:rPr>
+          <w:rFonts w:ascii="Tahoma" w:hAnsi="Tahoma"/>
+          <w:spacing w:val="-3"/>
+          <w:sz w:val="21"/>
+          <w:szCs w:val="21"/>
+        </w:rPr>
+        <w:t xml:space="preserve">panelist, </w:t>
+      </w:r>
+      <w:r>
+        <w:rPr>
+          <w:rFonts w:ascii="Tahoma" w:hAnsi="Tahoma"/>
+          <w:b/>
+          <w:spacing w:val="-3"/>
+          <w:sz w:val="21"/>
+          <w:szCs w:val="21"/>
+        </w:rPr>
+        <w:t xml:space="preserve">Nonprofit Technology Enterprise Network, </w:t>
+      </w:r>
+      <w:r>
+        <w:rPr>
+          <w:rFonts w:ascii="Tahoma" w:hAnsi="Tahoma"/>
+          <w:spacing w:val="-3"/>
+          <w:sz w:val="21"/>
+          <w:szCs w:val="21"/>
+        </w:rPr>
+        <w:t>DC Regional Conference</w:t>
+      </w:r>
+      <w:r>
+        <w:rPr>
+          <w:rFonts w:ascii="Tahoma" w:hAnsi="Tahoma"/>
+          <w:spacing w:val="-3"/>
+          <w:sz w:val="21"/>
+          <w:szCs w:val="21"/>
+        </w:rPr>
+        <w:t>,</w:t>
+      </w:r>
+      <w:r>
+        <w:rPr>
+          <w:rFonts w:ascii="Tahoma" w:hAnsi="Tahoma"/>
+          <w:spacing w:val="-3"/>
+          <w:sz w:val="21"/>
+          <w:szCs w:val="21"/>
+        </w:rPr>
+        <w:t xml:space="preserve"> </w:t>
+      </w:r>
+      <w:r>
+        <w:rPr>
+          <w:rFonts w:ascii="Tahoma" w:hAnsi="Tahoma"/>
+          <w:spacing w:val="-3"/>
+          <w:sz w:val="21"/>
+          <w:szCs w:val="21"/>
+        </w:rPr>
+        <w:t>2004</w:t>
+      </w:r>
+    </w:p>
+    <w:p>
+      <w:pPr>
+        <w:spacing w:before="120" w:after="120"/>
+        <w:rPr>
+          <w:rFonts w:ascii="Tahoma" w:hAnsi="Tahoma"/>
+          <w:spacing w:val="-3"/>
+          <w:sz w:val="21"/>
+          <w:szCs w:val="21"/>
+        </w:rPr>
+      </w:pPr>
+      <w:r>
+        <w:rPr>
+          <w:rFonts w:ascii="Tahoma" w:hAnsi="Tahoma"/>
+          <w:b/>
+          <w:spacing w:val="-3"/>
+          <w:sz w:val="21"/>
+          <w:szCs w:val="21"/>
+        </w:rPr>
+        <w:t xml:space="preserve">Knowledge Held Hostage? Scholarly versus Corporate Rights in the Digital Age, </w:t>
+      </w:r>
+      <w:r>
+        <w:rPr>
+          <w:rFonts w:ascii="Tahoma" w:hAnsi="Tahoma"/>
+          <w:spacing w:val="-3"/>
+          <w:sz w:val="21"/>
+          <w:szCs w:val="21"/>
+        </w:rPr>
+        <w:t>Invited Respondent, Annenberg School for Communication/Univer</w:t>
+      </w:r>
+      <w:r>
+        <w:rPr>
+          <w:rFonts w:ascii="Tahoma" w:hAnsi="Tahoma"/>
+          <w:spacing w:val="-3"/>
+          <w:sz w:val="21"/>
+          <w:szCs w:val="21"/>
+        </w:rPr>
+        <w:t>sity of Pennsylvania, 2004</w:t>
+      </w:r>
+    </w:p>
+    <w:p>
+      <w:pPr>
+        <w:spacing w:before="120" w:after="120"/>
+        <w:rPr>
+          <w:rFonts w:ascii="Tahoma" w:hAnsi="Tahoma"/>
+          <w:spacing w:val="-3"/>
+          <w:sz w:val="21"/>
+          <w:szCs w:val="21"/>
+        </w:rPr>
+      </w:pPr>
+      <w:r>
+        <w:rPr>
+          <w:rFonts w:ascii="Tahoma" w:hAnsi="Tahoma"/>
+          <w:b/>
+          <w:spacing w:val="-3"/>
+          <w:sz w:val="21"/>
+          <w:szCs w:val="21"/>
+        </w:rPr>
+        <w:t xml:space="preserve">Kennedy School of Government/National Science Foundation Symposium on Voting and Vote Counting, </w:t>
+      </w:r>
+      <w:r>
+        <w:rPr>
+          <w:rFonts w:ascii="Tahoma" w:hAnsi="Tahoma"/>
+          <w:spacing w:val="-3"/>
+          <w:sz w:val="21"/>
+          <w:szCs w:val="21"/>
+        </w:rPr>
+        <w:t>Invited P</w:t>
+      </w:r>
+      <w:r>
+        <w:rPr>
+          <w:rFonts w:ascii="Tahoma" w:hAnsi="Tahoma"/>
+          <w:spacing w:val="-3"/>
+          <w:sz w:val="21"/>
+          <w:szCs w:val="21"/>
+        </w:rPr>
+        <w:t>articipant, Cambridge, MA, 2004</w:t>
+      </w:r>
+    </w:p>
+    <w:p>
+      <w:pPr>
+        <w:spacing w:before="120" w:after="120"/>
+        <w:rPr>
+          <w:rFonts w:ascii="Tahoma" w:hAnsi="Tahoma"/>
+          <w:spacing w:val="-3"/>
+          <w:sz w:val="21"/>
+          <w:szCs w:val="21"/>
+        </w:rPr>
+      </w:pPr>
+      <w:r>
+        <w:rPr>
+          <w:rFonts w:ascii="Tahoma" w:hAnsi="Tahoma"/>
+          <w:b/>
+          <w:spacing w:val="-3"/>
+          <w:sz w:val="21"/>
+          <w:szCs w:val="21"/>
+        </w:rPr>
+        <w:t xml:space="preserve">Internet Commons Congress, </w:t>
+      </w:r>
+      <w:r>
+        <w:rPr>
+          <w:rFonts w:ascii="Tahoma" w:hAnsi="Tahoma"/>
+          <w:spacing w:val="-3"/>
+          <w:sz w:val="21"/>
+          <w:szCs w:val="21"/>
+        </w:rPr>
+        <w:t>Speaker on Digital Democ</w:t>
+      </w:r>
+      <w:r>
+        <w:rPr>
+          <w:rFonts w:ascii="Tahoma" w:hAnsi="Tahoma"/>
+          <w:spacing w:val="-3"/>
+          <w:sz w:val="21"/>
+          <w:szCs w:val="21"/>
+        </w:rPr>
+        <w:t>racy Panel, Rockville, MD, 2004</w:t>
+      </w:r>
+    </w:p>
+    <w:p>
+      <w:pPr>
+        <w:spacing w:before="120" w:after="120"/>
+        <w:rPr>
+          <w:rFonts w:ascii="Tahoma" w:hAnsi="Tahoma"/>
+          <w:b/>
+          <w:spacing w:val="-3"/>
+          <w:sz w:val="21"/>
+          <w:szCs w:val="21"/>
+        </w:rPr>
+      </w:pPr>
+      <w:r>
+        <w:rPr>
+          <w:rFonts w:ascii="Tahoma" w:hAnsi="Tahoma"/>
+          <w:b/>
+          <w:spacing w:val="-3"/>
+          <w:sz w:val="21"/>
+          <w:szCs w:val="21"/>
+        </w:rPr>
+        <w:t xml:space="preserve">Fox Morning News, </w:t>
+      </w:r>
+      <w:r>
+        <w:rPr>
+          <w:rFonts w:ascii="Tahoma" w:hAnsi="Tahoma"/>
+          <w:spacing w:val="-3"/>
+          <w:sz w:val="21"/>
+          <w:szCs w:val="21"/>
+        </w:rPr>
+        <w:t xml:space="preserve">Debated president of Society of Human Resource Management on privacy implications of background checks available on Yahoo! </w:t>
+      </w:r>
+      <w:proofErr w:type="spellStart"/>
+      <w:r>
+        <w:rPr>
+          <w:rFonts w:ascii="Tahoma" w:hAnsi="Tahoma"/>
+          <w:spacing w:val="-3"/>
+          <w:sz w:val="21"/>
+          <w:szCs w:val="21"/>
+        </w:rPr>
+        <w:t>HotJobs</w:t>
+      </w:r>
+      <w:proofErr w:type="spellEnd"/>
+      <w:r>
+        <w:rPr>
+          <w:rFonts w:ascii="Tahoma" w:hAnsi="Tahoma"/>
+          <w:spacing w:val="-3"/>
+          <w:sz w:val="21"/>
+          <w:szCs w:val="21"/>
+        </w:rPr>
+        <w:t>, Washington, DC, 2004</w:t>
+      </w:r>
+    </w:p>
+    <w:p>
+      <w:pPr>
+        <w:spacing w:before="120" w:after="120"/>
+        <w:rPr>
+          <w:rFonts w:ascii="Tahoma" w:hAnsi="Tahoma"/>
+          <w:b/>
+          <w:spacing w:val="-3"/>
+          <w:sz w:val="21"/>
+          <w:szCs w:val="21"/>
+        </w:rPr>
+      </w:pPr>
+      <w:r>
+        <w:rPr>
+          <w:rFonts w:ascii="Tahoma" w:hAnsi="Tahoma"/>
+          <w:b/>
+          <w:spacing w:val="-3"/>
+          <w:sz w:val="21"/>
+          <w:szCs w:val="21"/>
+        </w:rPr>
+        <w:t>“</w:t>
+      </w:r>
+      <w:hyperlink r:id="rId26" w:history="1">
+        <w:r>
+          <w:rPr>
+            <w:rStyle w:val="Hyperlink"/>
+            <w:rFonts w:ascii="Tahoma" w:hAnsi="Tahoma"/>
+            <w:b/>
+            <w:spacing w:val="-3"/>
+            <w:sz w:val="21"/>
+            <w:szCs w:val="21"/>
+          </w:rPr>
+          <w:t>Using Technology to Control the Flow of Ideas</w:t>
+        </w:r>
+      </w:hyperlink>
+      <w:r>
+        <w:rPr>
+          <w:rFonts w:ascii="Tahoma" w:hAnsi="Tahoma"/>
+          <w:b/>
+          <w:spacing w:val="-3"/>
+          <w:sz w:val="21"/>
+          <w:szCs w:val="21"/>
+        </w:rPr>
+        <w:t>,</w:t>
+      </w:r>
+      <w:r>
+        <w:rPr>
+          <w:rFonts w:ascii="Tahoma" w:hAnsi="Tahoma"/>
+          <w:b/>
+          <w:spacing w:val="-3"/>
+          <w:sz w:val="21"/>
+          <w:szCs w:val="21"/>
+        </w:rPr>
+        <w:t>”</w:t>
+      </w:r>
+      <w:r>
+        <w:rPr>
+          <w:rFonts w:ascii="Tahoma" w:hAnsi="Tahoma"/>
+          <w:b/>
+          <w:spacing w:val="-3"/>
+          <w:sz w:val="21"/>
+          <w:szCs w:val="21"/>
+        </w:rPr>
+        <w:t xml:space="preserve"> </w:t>
+      </w:r>
+      <w:r>
+        <w:rPr>
+          <w:rFonts w:ascii="Tahoma" w:hAnsi="Tahoma"/>
+          <w:i/>
+          <w:spacing w:val="-3"/>
+          <w:sz w:val="21"/>
+          <w:szCs w:val="21"/>
+        </w:rPr>
+        <w:t>CPSR Journal</w:t>
+      </w:r>
+      <w:r>
+        <w:rPr>
+          <w:rFonts w:ascii="Tahoma" w:hAnsi="Tahoma"/>
+          <w:spacing w:val="-3"/>
+          <w:sz w:val="21"/>
+          <w:szCs w:val="21"/>
+        </w:rPr>
+        <w:t>, Summer 2002, Editor and Contributor</w:t>
+      </w:r>
+    </w:p>
+    <w:p>
+      <w:pPr>
+        <w:spacing w:before="120" w:after="120"/>
+        <w:rPr>
+          <w:rFonts w:ascii="Tahoma" w:hAnsi="Tahoma"/>
+          <w:spacing w:val="-3"/>
+          <w:sz w:val="21"/>
+          <w:szCs w:val="21"/>
+        </w:rPr>
+      </w:pPr>
+      <w:r>
+        <w:rPr>
+          <w:rFonts w:ascii="Tahoma" w:hAnsi="Tahoma"/>
+          <w:b/>
+          <w:spacing w:val="-3"/>
+          <w:sz w:val="21"/>
+          <w:szCs w:val="21"/>
+        </w:rPr>
+        <w:t>“</w:t>
+      </w:r>
+      <w:r>
+        <w:rPr>
+          <w:rFonts w:ascii="Tahoma" w:hAnsi="Tahoma"/>
+          <w:b/>
+          <w:spacing w:val="-3"/>
+          <w:sz w:val="21"/>
+          <w:szCs w:val="21"/>
+        </w:rPr>
+        <w:t xml:space="preserve">Intellectual </w:t>
+      </w:r>
+      <w:r>
+        <w:rPr>
+          <w:rFonts w:ascii="Tahoma" w:hAnsi="Tahoma"/>
+          <w:b/>
+          <w:spacing w:val="-3"/>
+          <w:sz w:val="21"/>
+          <w:szCs w:val="21"/>
+        </w:rPr>
+        <w:t>Property and Digital Technology,”</w:t>
+      </w:r>
+      <w:r>
+        <w:rPr>
+          <w:rFonts w:ascii="Tahoma" w:hAnsi="Tahoma"/>
+          <w:b/>
+          <w:spacing w:val="-3"/>
+          <w:sz w:val="21"/>
+          <w:szCs w:val="21"/>
+        </w:rPr>
+        <w:t xml:space="preserve"> </w:t>
+      </w:r>
+      <w:r>
+        <w:rPr>
+          <w:rFonts w:ascii="Tahoma" w:hAnsi="Tahoma"/>
+          <w:spacing w:val="-3"/>
+          <w:sz w:val="21"/>
+          <w:szCs w:val="21"/>
+        </w:rPr>
+        <w:t xml:space="preserve">panel organizer, </w:t>
+      </w:r>
+      <w:r>
+        <w:rPr>
+          <w:rFonts w:ascii="Tahoma" w:hAnsi="Tahoma"/>
+          <w:spacing w:val="-3"/>
+          <w:sz w:val="21"/>
+          <w:szCs w:val="21"/>
+        </w:rPr>
+        <w:t>International Symposium on Technology and Society (ISTAS ’02), Raleigh, NC, 2002</w:t>
+      </w:r>
+    </w:p>
+    <w:p>
+      <w:pPr>
+        <w:spacing w:before="120" w:after="120"/>
+        <w:rPr>
+          <w:rFonts w:ascii="Tahoma" w:hAnsi="Tahoma"/>
+          <w:spacing w:val="-3"/>
+          <w:sz w:val="21"/>
+          <w:szCs w:val="21"/>
+        </w:rPr>
+      </w:pPr>
+      <w:r>
+        <w:rPr>
+          <w:rFonts w:ascii="Tahoma" w:hAnsi="Tahoma"/>
+          <w:b/>
+          <w:spacing w:val="-3"/>
+          <w:sz w:val="21"/>
+          <w:szCs w:val="21"/>
+        </w:rPr>
+        <w:t>“</w:t>
+      </w:r>
+      <w:r>
+        <w:rPr>
+          <w:rFonts w:ascii="Tahoma" w:hAnsi="Tahoma"/>
+          <w:b/>
+          <w:spacing w:val="-3"/>
+          <w:sz w:val="21"/>
+          <w:szCs w:val="21"/>
+        </w:rPr>
+        <w:t>Restoring Balance to Intellectual Property Rules,</w:t>
+      </w:r>
+      <w:r>
+        <w:rPr>
+          <w:rFonts w:ascii="Tahoma" w:hAnsi="Tahoma"/>
+          <w:b/>
+          <w:spacing w:val="-3"/>
+          <w:sz w:val="21"/>
+          <w:szCs w:val="21"/>
+        </w:rPr>
+        <w:t>”</w:t>
+      </w:r>
+      <w:r>
+        <w:rPr>
+          <w:rFonts w:ascii="Tahoma" w:hAnsi="Tahoma"/>
+          <w:b/>
+          <w:spacing w:val="-3"/>
+          <w:sz w:val="21"/>
+          <w:szCs w:val="21"/>
+        </w:rPr>
+        <w:t xml:space="preserve"> </w:t>
+      </w:r>
+      <w:r>
+        <w:rPr>
+          <w:rFonts w:ascii="Tahoma" w:hAnsi="Tahoma"/>
+          <w:spacing w:val="-3"/>
+          <w:sz w:val="21"/>
+          <w:szCs w:val="21"/>
+        </w:rPr>
+        <w:t xml:space="preserve">presentation and paper, </w:t>
+      </w:r>
+      <w:r>
+        <w:rPr>
+          <w:rFonts w:ascii="Tahoma" w:hAnsi="Tahoma"/>
+          <w:spacing w:val="-3"/>
+          <w:sz w:val="21"/>
+          <w:szCs w:val="21"/>
+        </w:rPr>
+        <w:t>Directions and Implications of Advanced Computing (DIAC-02), Seattle, WA, 2002</w:t>
+      </w:r>
+    </w:p>
+    <w:p>
+      <w:pPr>
+        <w:spacing w:before="120" w:after="120"/>
+        <w:rPr>
+          <w:rFonts w:ascii="Tahoma" w:hAnsi="Tahoma" w:cs="Tahoma"/>
+          <w:b/>
+          <w:smallCaps/>
+          <w:sz w:val="28"/>
+          <w:szCs w:val="28"/>
+        </w:rPr>
+      </w:pPr>
+      <w:r>
+        <w:rPr>
+          <w:rFonts w:ascii="Tahoma" w:hAnsi="Tahoma" w:cs="Tahoma"/>
+          <w:b/>
+          <w:smallCaps/>
+          <w:sz w:val="28"/>
+          <w:szCs w:val="28"/>
+          <w:lang w:eastAsia="ko-KR"/>
+        </w:rPr>
+        <w:t>Paul Hyland</w:t>
+      </w:r>
+      <w:r>
+        <w:rPr>
+          <w:rFonts w:ascii="Tahoma" w:hAnsi="Tahoma" w:cs="Tahoma"/>
+          <w:b/>
+          <w:smallCaps/>
+        </w:rPr>
+        <w:tab/>
+      </w:r>
+      <w:hyperlink r:id="rId27" w:history="1">
+        <w:r>
+          <w:rPr>
+            <w:rStyle w:val="Hyperlink"/>
+            <w:rFonts w:ascii="Tahoma" w:eastAsia="Times New Roman" w:hAnsi="Tahoma" w:cs="Tahoma"/>
+            <w:b/>
+            <w:bCs/>
+            <w:iCs/>
+            <w:sz w:val="20"/>
+            <w:szCs w:val="20"/>
+            <w:lang w:eastAsia="ko-KR"/>
+          </w:rPr>
+          <w:t>paul@paulhyland.com</w:t>
+        </w:r>
+      </w:hyperlink>
+      <w:r>
+        <w:rPr>
+          <w:rFonts w:ascii="Tahoma" w:hAnsi="Tahoma" w:cs="Tahoma"/>
+          <w:b/>
+          <w:smallCaps/>
+        </w:rPr>
+        <w:tab/>
+      </w:r>
+      <w:r>
+        <w:rPr>
+          <w:rFonts w:ascii="Tahoma" w:hAnsi="Tahoma" w:cs="Tahoma"/>
+          <w:b/>
+          <w:smallCaps/>
+          <w:sz w:val="28"/>
+          <w:szCs w:val="28"/>
+        </w:rPr>
         <w:t>Page Four</w:t>
       </w:r>
     </w:p>
@@ -3638,14 +4302,24 @@
           <w:b/>
           <w:spacing w:val="-3"/>
         </w:rPr>
-        <w:t xml:space="preserve">Intellectual Property and the Arts, </w:t>
-      </w:r>
-      <w:r>
-        <w:rPr>
-          <w:rFonts w:ascii="Tahoma" w:hAnsi="Tahoma"/>
-          <w:spacing w:val="-3"/>
-        </w:rPr>
-        <w:t>Guest Lecture,</w:t>
+        <w:lastRenderedPageBreak/>
+        <w:t>“</w:t>
+      </w:r>
+      <w:r>
+        <w:rPr>
+          <w:rFonts w:ascii="Tahoma" w:hAnsi="Tahoma"/>
+          <w:b/>
+          <w:spacing w:val="-3"/>
+        </w:rPr>
+        <w:t>Intellectual Property and the Arts,</w:t>
+      </w:r>
+      <w:r>
+        <w:rPr>
+          <w:rFonts w:ascii="Tahoma" w:hAnsi="Tahoma"/>
+          <w:b/>
+          <w:spacing w:val="-3"/>
+        </w:rPr>
+        <w:t>”</w:t>
       </w:r>
       <w:r>
         <w:rPr>
@@ -3660,7 +4334,43 @@
           <w:rFonts w:ascii="Tahoma" w:hAnsi="Tahoma"/>
           <w:spacing w:val="-3"/>
         </w:rPr>
-        <w:t>University of Virginia, Advanced Digital Art, 2002.</w:t>
+        <w:t>guest l</w:t>
+      </w:r>
+      <w:r>
+        <w:rPr>
+          <w:rFonts w:ascii="Tahoma" w:hAnsi="Tahoma"/>
+          <w:spacing w:val="-3"/>
+        </w:rPr>
+        <w:t>ecture,</w:t>
+      </w:r>
+      <w:r>
+        <w:rPr>
+          <w:rFonts w:ascii="Tahoma" w:hAnsi="Tahoma"/>
+          <w:b/>
+          <w:spacing w:val="-3"/>
+        </w:rPr>
+        <w:t xml:space="preserve"> </w:t>
+      </w:r>
+      <w:r>
+        <w:rPr>
+          <w:rFonts w:ascii="Tahoma" w:hAnsi="Tahoma"/>
+          <w:spacing w:val="-3"/>
+        </w:rPr>
+        <w:t xml:space="preserve">Advanced Digital Art, </w:t>
+      </w:r>
+      <w:r>
+        <w:rPr>
+          <w:rFonts w:ascii="Tahoma" w:hAnsi="Tahoma"/>
+          <w:spacing w:val="-3"/>
+        </w:rPr>
+        <w:t xml:space="preserve">University of Virginia, </w:t>
+      </w:r>
+      <w:r>
+        <w:rPr>
+          <w:rFonts w:ascii="Tahoma" w:hAnsi="Tahoma"/>
+          <w:spacing w:val="-3"/>
+        </w:rPr>
+        <w:t>2002</w:t>
       </w:r>
     </w:p>
     <w:p>
@@ -3677,14 +4387,73 @@
           <w:b/>
           <w:spacing w:val="-3"/>
         </w:rPr>
-        <w:t xml:space="preserve">Appropriate Technology for Grass-Roots Social Action Organizations, </w:t>
-      </w:r>
-      <w:r>
-        <w:rPr>
-          <w:rFonts w:ascii="Tahoma" w:hAnsi="Tahoma"/>
-          <w:spacing w:val="-3"/>
-        </w:rPr>
-        <w:t>presentation to Greensboro Justice Fund Grantees Conference, November 1999.</w:t>
+        <w:t>“</w:t>
+      </w:r>
+      <w:r>
+        <w:rPr>
+          <w:rFonts w:ascii="Tahoma" w:hAnsi="Tahoma"/>
+          <w:b/>
+          <w:spacing w:val="-3"/>
+        </w:rPr>
+        <w:t>Appropriate Technology for Grass-Roots Social Action Organizations,</w:t>
+      </w:r>
+      <w:r>
+        <w:rPr>
+          <w:rFonts w:ascii="Tahoma" w:hAnsi="Tahoma"/>
+          <w:b/>
+          <w:spacing w:val="-3"/>
+        </w:rPr>
+        <w:t>”</w:t>
+      </w:r>
+      <w:r>
+        <w:rPr>
+          <w:rFonts w:ascii="Tahoma" w:hAnsi="Tahoma"/>
+          <w:b/>
+          <w:spacing w:val="-3"/>
+        </w:rPr>
+        <w:t xml:space="preserve"> </w:t>
+      </w:r>
+      <w:r>
+        <w:rPr>
+          <w:rFonts w:ascii="Tahoma" w:hAnsi="Tahoma"/>
+          <w:spacing w:val="-3"/>
+        </w:rPr>
+        <w:t>presentation</w:t>
+      </w:r>
+      <w:r>
+        <w:rPr>
+          <w:rFonts w:ascii="Tahoma" w:hAnsi="Tahoma"/>
+          <w:spacing w:val="-3"/>
+        </w:rPr>
+        <w:t>,</w:t>
+      </w:r>
+      <w:r>
+        <w:rPr>
+          <w:rFonts w:ascii="Tahoma" w:hAnsi="Tahoma"/>
+          <w:spacing w:val="-3"/>
+        </w:rPr>
+        <w:t xml:space="preserve"> Greensboro Justice Fund Gra</w:t>
+      </w:r>
+      <w:r>
+        <w:rPr>
+          <w:rFonts w:ascii="Tahoma" w:hAnsi="Tahoma"/>
+          <w:spacing w:val="-3"/>
+        </w:rPr>
+        <w:t xml:space="preserve">ntees Conference, </w:t>
+      </w:r>
+      <w:r>
+        <w:rPr>
+          <w:rFonts w:ascii="Tahoma" w:hAnsi="Tahoma"/>
+          <w:spacing w:val="-3"/>
+        </w:rPr>
+        <w:t xml:space="preserve">Greensboro, NC, </w:t>
+      </w:r>
+      <w:r>
+        <w:rPr>
+          <w:rFonts w:ascii="Tahoma" w:hAnsi="Tahoma"/>
+          <w:spacing w:val="-3"/>
+        </w:rPr>
+        <w:t>November 1999</w:t>
       </w:r>
     </w:p>
     <w:p>
@@ -3708,7 +4477,14 @@
           <w:rFonts w:ascii="Tahoma" w:hAnsi="Tahoma"/>
           <w:spacing w:val="-3"/>
         </w:rPr>
-        <w:t xml:space="preserve">annual conference sponsored by the Virginia Tech Science, Technology, and Society Graduate Program, Blacksburg, VA, invited </w:t>
+        <w:t>annual conference sponsored by the Virginia Tech Science, Technology, and Society Graduate Program, Blacksburg,</w:t>
+      </w:r>
+      <w:r>
+        <w:rPr>
+          <w:rFonts w:ascii="Tahoma" w:hAnsi="Tahoma"/>
+          <w:spacing w:val="-3"/>
+        </w:rPr>
+        <w:t xml:space="preserve"> VA, invited </w:t>
       </w:r>
       <w:proofErr w:type="gramStart"/>
       <w:r>
@@ -3724,7 +4500,7 @@
           <w:rFonts w:ascii="Tahoma" w:hAnsi="Tahoma"/>
           <w:spacing w:val="-3"/>
         </w:rPr>
-        <w:t xml:space="preserve"> 1996.</w:t>
+        <w:t xml:space="preserve"> 1996</w:t>
       </w:r>
     </w:p>
     <w:p>
@@ -3740,14 +4516,65 @@
           <w:b/>
           <w:spacing w:val="-3"/>
         </w:rPr>
-        <w:t>Technology Policy in the Post-Cold War World (Civilian Proposals),</w:t>
-      </w:r>
-      <w:r>
-        <w:rPr>
-          <w:rFonts w:ascii="Tahoma" w:hAnsi="Tahoma"/>
-          <w:spacing w:val="-3"/>
-        </w:rPr>
-        <w:t xml:space="preserve"> Todd Schafer and Paul Hyland, The Journal of Economic Issues, Volume 28, June 1994, p. 597-608.</w:t>
+        <w:t>“</w:t>
+      </w:r>
+      <w:hyperlink r:id="rId28" w:history="1">
+        <w:r>
+          <w:rPr>
+            <w:rStyle w:val="Hyperlink"/>
+            <w:rFonts w:ascii="Tahoma" w:hAnsi="Tahoma"/>
+            <w:b/>
+            <w:spacing w:val="-3"/>
+          </w:rPr>
+          <w:t>Technology Policy in the Post-Col</w:t>
+        </w:r>
+        <w:r>
+          <w:rPr>
+            <w:rStyle w:val="Hyperlink"/>
+            <w:rFonts w:ascii="Tahoma" w:hAnsi="Tahoma"/>
+            <w:b/>
+            <w:spacing w:val="-3"/>
+          </w:rPr>
+          <w:t>d War World</w:t>
+        </w:r>
+      </w:hyperlink>
+      <w:r>
+        <w:rPr>
+          <w:rFonts w:ascii="Tahoma" w:hAnsi="Tahoma"/>
+          <w:b/>
+          <w:spacing w:val="-3"/>
+        </w:rPr>
+        <w:t>,</w:t>
+      </w:r>
+      <w:r>
+        <w:rPr>
+          <w:rFonts w:ascii="Tahoma" w:hAnsi="Tahoma"/>
+          <w:b/>
+          <w:spacing w:val="-3"/>
+        </w:rPr>
+        <w:t>”</w:t>
+      </w:r>
+      <w:r>
+        <w:rPr>
+          <w:rFonts w:ascii="Tahoma" w:hAnsi="Tahoma"/>
+          <w:spacing w:val="-3"/>
+        </w:rPr>
+        <w:t xml:space="preserve"> Todd Schafer and Paul Hyland, </w:t>
+      </w:r>
+      <w:r>
+        <w:rPr>
+          <w:rFonts w:ascii="Tahoma" w:hAnsi="Tahoma"/>
+          <w:i/>
+          <w:spacing w:val="-3"/>
+        </w:rPr>
+        <w:t>The Journal of Economic Issues</w:t>
+      </w:r>
+      <w:r>
+        <w:rPr>
+          <w:rFonts w:ascii="Tahoma" w:hAnsi="Tahoma"/>
+          <w:spacing w:val="-3"/>
+        </w:rPr>
+        <w:t>, Volume 28, June 1994, p. 597-608</w:t>
       </w:r>
     </w:p>
     <w:p>
@@ -3764,7 +4591,39 @@
           <w:rFonts w:ascii="Tahoma" w:hAnsi="Tahoma"/>
           <w:b/>
         </w:rPr>
-        <w:t xml:space="preserve">Serving the Community: A Public-Interest Vision of the National Information Infrastructure, </w:t>
+        <w:t>“</w:t>
+      </w:r>
+      <w:hyperlink r:id="rId29" w:history="1">
+        <w:r>
+          <w:rPr>
+            <w:rStyle w:val="Hyperlink"/>
+            <w:rFonts w:ascii="Tahoma" w:hAnsi="Tahoma"/>
+            <w:b/>
+            <w:i/>
+          </w:rPr>
+          <w:t>Serving the Community: A Public-Interest Vision of the National Information Infrastructure</w:t>
+        </w:r>
+      </w:hyperlink>
+      <w:r>
+        <w:rPr>
+          <w:rFonts w:ascii="Tahoma" w:hAnsi="Tahoma"/>
+          <w:b/>
+        </w:rPr>
+        <w:t>,</w:t>
+      </w:r>
+      <w:r>
+        <w:rPr>
+          <w:rFonts w:ascii="Tahoma" w:hAnsi="Tahoma"/>
+          <w:b/>
+        </w:rPr>
+        <w:t>”</w:t>
+      </w:r>
+      <w:r>
+        <w:rPr>
+          <w:rFonts w:ascii="Tahoma" w:hAnsi="Tahoma"/>
+          <w:b/>
+        </w:rPr>
+        <w:t xml:space="preserve"> </w:t>
       </w:r>
       <w:bookmarkEnd w:id="1"/>
       <w:bookmarkEnd w:id="2"/>
@@ -3772,7 +4631,19 @@
         <w:rPr>
           <w:rFonts w:ascii="Tahoma" w:hAnsi="Tahoma"/>
         </w:rPr>
-        <w:t>Computer Professionals for Social Responsibility, 1993.  (Co-wrote/edited, incorporated comments.)</w:t>
+        <w:t>Computer Professionals for Soci</w:t>
+      </w:r>
+      <w:r>
+        <w:rPr>
+          <w:rFonts w:ascii="Tahoma" w:hAnsi="Tahoma"/>
+        </w:rPr>
+        <w:t xml:space="preserve">al Responsibility, 1993 </w:t>
+      </w:r>
+      <w:r>
+        <w:rPr>
+          <w:rFonts w:ascii="Tahoma" w:hAnsi="Tahoma"/>
+        </w:rPr>
+        <w:t>(drafted a portion, oversaw editing)</w:t>
       </w:r>
     </w:p>
     <w:p>
@@ -3809,7 +4680,25 @@
         <w:rPr>
           <w:rFonts w:ascii="Tahoma" w:hAnsi="Tahoma"/>
         </w:rPr>
-        <w:t>January 1993.</w:t>
+        <w:t>Telecommunications and Competitiveness</w:t>
+      </w:r>
+      <w:r>
+        <w:rPr>
+          <w:rFonts w:ascii="Tahoma" w:hAnsi="Tahoma"/>
+        </w:rPr>
+        <w:t>, course</w:t>
+      </w:r>
+      <w:r>
+        <w:rPr>
+          <w:rFonts w:ascii="Tahoma" w:hAnsi="Tahoma"/>
+        </w:rPr>
+        <w:t xml:space="preserve"> paper</w:t>
+      </w:r>
+      <w:r>
+        <w:rPr>
+          <w:rFonts w:ascii="Tahoma" w:hAnsi="Tahoma"/>
+        </w:rPr>
+        <w:t>, January 1993</w:t>
       </w:r>
     </w:p>
     <w:p>
@@ -3843,7 +4732,7 @@
   <w:abstractNum w:abstractNumId="0">
     <w:nsid w:val="FFFFFF1D"/>
     <w:multiLevelType w:val="multilevel"/>
-    <w:tmpl w:val="E2C8BDDC"/>
+    <w:tmpl w:val="595C7DC4"/>
     <w:lvl w:ilvl="0">
       <w:start w:val="1"/>
       <w:numFmt w:val="bullet"/>
@@ -5917,7 +6806,6 @@
   <w:style w:type="character" w:default="1" w:styleId="DefaultParagraphFont">
     <w:name w:val="Default Paragraph Font"/>
     <w:uiPriority w:val="1"/>
-    <w:semiHidden/>
     <w:unhideWhenUsed/>
   </w:style>
   <w:style w:type="table" w:default="1" w:styleId="TableNormal">

</xml_diff>